<commit_message>
change the cgroup driver of kubelet
</commit_message>
<xml_diff>
--- a/随堂笔记/chap02 高可用安装/kubeadm安装方式/kubeadm1.18/2.1、Kubeadm高可用1.18.docx
+++ b/随堂笔记/chap02 高可用安装/kubeadm安装方式/kubeadm1.18/2.1、Kubeadm高可用1.18.docx
@@ -4953,7 +4953,19 @@
         <w:rPr>
           <w:color w:val="000000"/>
         </w:rPr>
-        <w:t>KUBELET_EXTRA_ARGS="--cgroup-driver=$DOCKER_CGROUPS --pod-infra-container-image=registry.cn-hangzhou.aliyuncs.com/google_containers/pause-amd64:3.1"</w:t>
+        <w:t>KUBELET_EXTRA_ARGS="--cgroup-driver=</w:t>
+      </w:r>
+      <w:r>
+        <w:rPr>
+          <w:color w:val="000000"/>
+        </w:rPr>
+        <w:t>systemd</w:t>
+      </w:r>
+      <w:r>
+        <w:rPr>
+          <w:color w:val="000000"/>
+        </w:rPr>
+        <w:t xml:space="preserve"> --pod-infra-container-image=registry.cn-hangzhou.aliyuncs.com/google_containers/pause-amd64:3.1"</w:t>
       </w:r>
     </w:p>
     <w:p>
@@ -5019,7 +5031,6 @@
       <w:bookmarkStart w:id="17" w:name="_Toc9026224"/>
       <w:bookmarkStart w:id="18" w:name="_Toc12714933"/>
       <w:r>
-        <w:lastRenderedPageBreak/>
         <w:t>1.1.4</w:t>
       </w:r>
       <w:r>
@@ -5101,6 +5112,7 @@
         <w:pStyle w:val="affffffff5"/>
       </w:pPr>
       <w:r>
+        <w:lastRenderedPageBreak/>
         <w:t>yum install keepalived haproxy -y</w:t>
       </w:r>
     </w:p>
@@ -5610,7 +5622,259 @@
         <w:pStyle w:val="affffffff5"/>
       </w:pPr>
       <w:r>
+        <w:t xml:space="preserve">    interval 2</w:t>
+      </w:r>
+    </w:p>
+    <w:p>
+      <w:pPr>
+        <w:pStyle w:val="affffffff5"/>
+      </w:pPr>
+      <w:r>
+        <w:t xml:space="preserve">    weight -5</w:t>
+      </w:r>
+    </w:p>
+    <w:p>
+      <w:pPr>
+        <w:pStyle w:val="affffffff5"/>
+      </w:pPr>
+      <w:r>
+        <w:t xml:space="preserve">    fall 3  </w:t>
+      </w:r>
+    </w:p>
+    <w:p>
+      <w:pPr>
+        <w:pStyle w:val="affffffff5"/>
+      </w:pPr>
+      <w:r>
+        <w:t xml:space="preserve">    rise 2</w:t>
+      </w:r>
+    </w:p>
+    <w:p>
+      <w:pPr>
+        <w:pStyle w:val="affffffff5"/>
+      </w:pPr>
+      <w:r>
+        <w:t>}</w:t>
+      </w:r>
+    </w:p>
+    <w:p>
+      <w:pPr>
+        <w:pStyle w:val="affffffff5"/>
+      </w:pPr>
+      <w:r>
         <w:lastRenderedPageBreak/>
+        <w:t>vrrp_instance VI_1 {</w:t>
+      </w:r>
+    </w:p>
+    <w:p>
+      <w:pPr>
+        <w:pStyle w:val="affffffff5"/>
+      </w:pPr>
+      <w:r>
+        <w:t xml:space="preserve">    state MASTER</w:t>
+      </w:r>
+    </w:p>
+    <w:p>
+      <w:pPr>
+        <w:pStyle w:val="affffffff5"/>
+      </w:pPr>
+      <w:r>
+        <w:t xml:space="preserve">    interface ens160</w:t>
+      </w:r>
+    </w:p>
+    <w:p>
+      <w:pPr>
+        <w:pStyle w:val="affffffff5"/>
+      </w:pPr>
+      <w:r>
+        <w:t xml:space="preserve">    mcast_src_ip </w:t>
+      </w:r>
+      <w:r>
+        <w:t>192.168.0.100</w:t>
+      </w:r>
+    </w:p>
+    <w:p>
+      <w:pPr>
+        <w:pStyle w:val="affffffff5"/>
+      </w:pPr>
+      <w:r>
+        <w:t xml:space="preserve">    virtual_router_id 51</w:t>
+      </w:r>
+    </w:p>
+    <w:p>
+      <w:pPr>
+        <w:pStyle w:val="affffffff5"/>
+      </w:pPr>
+      <w:r>
+        <w:t xml:space="preserve">    priority 100</w:t>
+      </w:r>
+    </w:p>
+    <w:p>
+      <w:pPr>
+        <w:pStyle w:val="affffffff5"/>
+      </w:pPr>
+      <w:r>
+        <w:t xml:space="preserve">    advert_int 2</w:t>
+      </w:r>
+    </w:p>
+    <w:p>
+      <w:pPr>
+        <w:pStyle w:val="affffffff5"/>
+      </w:pPr>
+      <w:r>
+        <w:t xml:space="preserve">    authentication {</w:t>
+      </w:r>
+    </w:p>
+    <w:p>
+      <w:pPr>
+        <w:pStyle w:val="affffffff5"/>
+      </w:pPr>
+      <w:r>
+        <w:t xml:space="preserve">        auth_type PASS</w:t>
+      </w:r>
+    </w:p>
+    <w:p>
+      <w:pPr>
+        <w:pStyle w:val="affffffff5"/>
+      </w:pPr>
+      <w:r>
+        <w:t xml:space="preserve">        auth_pass K8SHA_KA_AUTH</w:t>
+      </w:r>
+    </w:p>
+    <w:p>
+      <w:pPr>
+        <w:pStyle w:val="affffffff5"/>
+      </w:pPr>
+      <w:r>
+        <w:t xml:space="preserve">    }</w:t>
+      </w:r>
+    </w:p>
+    <w:p>
+      <w:pPr>
+        <w:pStyle w:val="affffffff5"/>
+      </w:pPr>
+      <w:r>
+        <w:t xml:space="preserve">    virtual_ipaddress {</w:t>
+      </w:r>
+    </w:p>
+    <w:p>
+      <w:pPr>
+        <w:pStyle w:val="affffffff5"/>
+      </w:pPr>
+      <w:r>
+        <w:t xml:space="preserve">        </w:t>
+      </w:r>
+      <w:r>
+        <w:t>192.168.0.200</w:t>
+      </w:r>
+    </w:p>
+    <w:p>
+      <w:pPr>
+        <w:pStyle w:val="affffffff5"/>
+      </w:pPr>
+      <w:r>
+        <w:t xml:space="preserve">    }</w:t>
+      </w:r>
+    </w:p>
+    <w:p>
+      <w:pPr>
+        <w:pStyle w:val="affffffff5"/>
+      </w:pPr>
+      <w:r>
+        <w:t>#    track_script {</w:t>
+      </w:r>
+    </w:p>
+    <w:p>
+      <w:pPr>
+        <w:pStyle w:val="affffffff5"/>
+      </w:pPr>
+      <w:r>
+        <w:t>#       chk_apiserver</w:t>
+      </w:r>
+    </w:p>
+    <w:p>
+      <w:pPr>
+        <w:pStyle w:val="affffffff5"/>
+      </w:pPr>
+      <w:r>
+        <w:t>#    }</w:t>
+      </w:r>
+    </w:p>
+    <w:p>
+      <w:pPr>
+        <w:pStyle w:val="affffffff5"/>
+      </w:pPr>
+      <w:r>
+        <w:t>}</w:t>
+      </w:r>
+    </w:p>
+    <w:p>
+      <w:pPr>
+        <w:pStyle w:val="affffffff4"/>
+      </w:pPr>
+      <w:r>
+        <w:t>Master02</w:t>
+      </w:r>
+      <w:r>
+        <w:rPr>
+          <w:rFonts w:hint="eastAsia"/>
+        </w:rPr>
+        <w:t>节点的配置：</w:t>
+      </w:r>
+    </w:p>
+    <w:p>
+      <w:pPr>
+        <w:pStyle w:val="affffffff5"/>
+      </w:pPr>
+      <w:r>
+        <w:t>! Configuration File for keepalived</w:t>
+      </w:r>
+    </w:p>
+    <w:p>
+      <w:pPr>
+        <w:pStyle w:val="affffffff5"/>
+      </w:pPr>
+      <w:r>
+        <w:t>global_defs {</w:t>
+      </w:r>
+    </w:p>
+    <w:p>
+      <w:pPr>
+        <w:pStyle w:val="affffffff5"/>
+      </w:pPr>
+      <w:r>
+        <w:t xml:space="preserve">    router_id LVS_DEVEL</w:t>
+      </w:r>
+    </w:p>
+    <w:p>
+      <w:pPr>
+        <w:pStyle w:val="affffffff5"/>
+      </w:pPr>
+      <w:r>
+        <w:t>}</w:t>
+      </w:r>
+    </w:p>
+    <w:p>
+      <w:pPr>
+        <w:pStyle w:val="affffffff5"/>
+      </w:pPr>
+      <w:r>
+        <w:t>vrrp_script chk_apiserver {</w:t>
+      </w:r>
+    </w:p>
+    <w:p>
+      <w:pPr>
+        <w:pStyle w:val="affffffff5"/>
+      </w:pPr>
+      <w:r>
+        <w:t xml:space="preserve">    script "/etc/keepalived/check_apiserver.sh"</w:t>
+      </w:r>
+    </w:p>
+    <w:p>
+      <w:pPr>
+        <w:pStyle w:val="affffffff5"/>
+      </w:pPr>
+      <w:r>
         <w:t xml:space="preserve">    interval 2</w:t>
       </w:r>
     </w:p>
@@ -5659,7 +5923,7 @@
         <w:pStyle w:val="affffffff5"/>
       </w:pPr>
       <w:r>
-        <w:t xml:space="preserve">    state MASTER</w:t>
+        <w:t xml:space="preserve">    state BACKUP</w:t>
       </w:r>
     </w:p>
     <w:p>
@@ -5678,7 +5942,7 @@
         <w:t xml:space="preserve">    mcast_src_ip </w:t>
       </w:r>
       <w:r>
-        <w:t>192.168.0.100</w:t>
+        <w:t>192.168.0.106</w:t>
       </w:r>
     </w:p>
     <w:p>
@@ -5694,7 +5958,7 @@
         <w:pStyle w:val="affffffff5"/>
       </w:pPr>
       <w:r>
-        <w:t xml:space="preserve">    priority 100</w:t>
+        <w:t xml:space="preserve">    priority 101</w:t>
       </w:r>
     </w:p>
     <w:p>
@@ -5801,7 +6065,7 @@
         <w:pStyle w:val="affffffff4"/>
       </w:pPr>
       <w:r>
-        <w:t>Master02</w:t>
+        <w:t>Master03</w:t>
       </w:r>
       <w:r>
         <w:rPr>
@@ -5903,259 +6167,7 @@
         <w:pStyle w:val="affffffff5"/>
       </w:pPr>
       <w:r>
-        <w:t>vrrp_instance VI_1 {</w:t>
-      </w:r>
-    </w:p>
-    <w:p>
-      <w:pPr>
-        <w:pStyle w:val="affffffff5"/>
-      </w:pPr>
-      <w:r>
-        <w:t xml:space="preserve">    state BACKUP</w:t>
-      </w:r>
-    </w:p>
-    <w:p>
-      <w:pPr>
-        <w:pStyle w:val="affffffff5"/>
-      </w:pPr>
-      <w:r>
-        <w:t xml:space="preserve">    interface ens160</w:t>
-      </w:r>
-    </w:p>
-    <w:p>
-      <w:pPr>
-        <w:pStyle w:val="affffffff5"/>
-      </w:pPr>
-      <w:r>
-        <w:t xml:space="preserve">    mcast_src_ip </w:t>
-      </w:r>
-      <w:r>
-        <w:t>192.168.0.106</w:t>
-      </w:r>
-    </w:p>
-    <w:p>
-      <w:pPr>
-        <w:pStyle w:val="affffffff5"/>
-      </w:pPr>
-      <w:r>
-        <w:t xml:space="preserve">    virtual_router_id 51</w:t>
-      </w:r>
-    </w:p>
-    <w:p>
-      <w:pPr>
-        <w:pStyle w:val="affffffff5"/>
-      </w:pPr>
-      <w:r>
-        <w:t xml:space="preserve">    priority 101</w:t>
-      </w:r>
-    </w:p>
-    <w:p>
-      <w:pPr>
-        <w:pStyle w:val="affffffff5"/>
-      </w:pPr>
-      <w:r>
-        <w:t xml:space="preserve">    advert_int 2</w:t>
-      </w:r>
-    </w:p>
-    <w:p>
-      <w:pPr>
-        <w:pStyle w:val="affffffff5"/>
-      </w:pPr>
-      <w:r>
-        <w:t xml:space="preserve">    authentication {</w:t>
-      </w:r>
-    </w:p>
-    <w:p>
-      <w:pPr>
-        <w:pStyle w:val="affffffff5"/>
-      </w:pPr>
-      <w:r>
-        <w:t xml:space="preserve">        auth_type PASS</w:t>
-      </w:r>
-    </w:p>
-    <w:p>
-      <w:pPr>
-        <w:pStyle w:val="affffffff5"/>
-      </w:pPr>
-      <w:r>
-        <w:t xml:space="preserve">        auth_pass K8SHA_KA_AUTH</w:t>
-      </w:r>
-    </w:p>
-    <w:p>
-      <w:pPr>
-        <w:pStyle w:val="affffffff5"/>
-      </w:pPr>
-      <w:r>
-        <w:t xml:space="preserve">    }</w:t>
-      </w:r>
-    </w:p>
-    <w:p>
-      <w:pPr>
-        <w:pStyle w:val="affffffff5"/>
-      </w:pPr>
-      <w:r>
-        <w:t xml:space="preserve">    virtual_ipaddress {</w:t>
-      </w:r>
-    </w:p>
-    <w:p>
-      <w:pPr>
-        <w:pStyle w:val="affffffff5"/>
-      </w:pPr>
-      <w:r>
-        <w:t xml:space="preserve">        </w:t>
-      </w:r>
-      <w:r>
-        <w:t>192.168.0.200</w:t>
-      </w:r>
-    </w:p>
-    <w:p>
-      <w:pPr>
-        <w:pStyle w:val="affffffff5"/>
-      </w:pPr>
-      <w:r>
-        <w:t xml:space="preserve">    }</w:t>
-      </w:r>
-    </w:p>
-    <w:p>
-      <w:pPr>
-        <w:pStyle w:val="affffffff5"/>
-      </w:pPr>
-      <w:r>
-        <w:t>#    track_script {</w:t>
-      </w:r>
-    </w:p>
-    <w:p>
-      <w:pPr>
-        <w:pStyle w:val="affffffff5"/>
-      </w:pPr>
-      <w:r>
-        <w:t>#       chk_apiserver</w:t>
-      </w:r>
-    </w:p>
-    <w:p>
-      <w:pPr>
-        <w:pStyle w:val="affffffff5"/>
-      </w:pPr>
-      <w:r>
-        <w:t>#    }</w:t>
-      </w:r>
-    </w:p>
-    <w:p>
-      <w:pPr>
-        <w:pStyle w:val="affffffff5"/>
-      </w:pPr>
-      <w:r>
-        <w:t>}</w:t>
-      </w:r>
-    </w:p>
-    <w:p>
-      <w:pPr>
-        <w:pStyle w:val="affffffff4"/>
-      </w:pPr>
-      <w:r>
-        <w:t>Master03</w:t>
-      </w:r>
-      <w:r>
-        <w:rPr>
-          <w:rFonts w:hint="eastAsia"/>
-        </w:rPr>
-        <w:t>节点的配置：</w:t>
-      </w:r>
-    </w:p>
-    <w:p>
-      <w:pPr>
-        <w:pStyle w:val="affffffff5"/>
-      </w:pPr>
-      <w:r>
-        <w:t>! Configuration File for keepalived</w:t>
-      </w:r>
-    </w:p>
-    <w:p>
-      <w:pPr>
-        <w:pStyle w:val="affffffff5"/>
-      </w:pPr>
-      <w:r>
-        <w:t>global_defs {</w:t>
-      </w:r>
-    </w:p>
-    <w:p>
-      <w:pPr>
-        <w:pStyle w:val="affffffff5"/>
-      </w:pPr>
-      <w:r>
-        <w:t xml:space="preserve">    router_id LVS_DEVEL</w:t>
-      </w:r>
-    </w:p>
-    <w:p>
-      <w:pPr>
-        <w:pStyle w:val="affffffff5"/>
-      </w:pPr>
-      <w:r>
-        <w:t>}</w:t>
-      </w:r>
-    </w:p>
-    <w:p>
-      <w:pPr>
-        <w:pStyle w:val="affffffff5"/>
-      </w:pPr>
-      <w:r>
-        <w:t>vrrp_script chk_apiserver {</w:t>
-      </w:r>
-    </w:p>
-    <w:p>
-      <w:pPr>
-        <w:pStyle w:val="affffffff5"/>
-      </w:pPr>
-      <w:r>
-        <w:t xml:space="preserve">    script "/etc/keepalived/check_apiserver.sh"</w:t>
-      </w:r>
-    </w:p>
-    <w:p>
-      <w:pPr>
-        <w:pStyle w:val="affffffff5"/>
-      </w:pPr>
-      <w:r>
         <w:lastRenderedPageBreak/>
-        <w:t xml:space="preserve">    interval 2</w:t>
-      </w:r>
-    </w:p>
-    <w:p>
-      <w:pPr>
-        <w:pStyle w:val="affffffff5"/>
-      </w:pPr>
-      <w:r>
-        <w:t xml:space="preserve">    weight -5</w:t>
-      </w:r>
-    </w:p>
-    <w:p>
-      <w:pPr>
-        <w:pStyle w:val="affffffff5"/>
-      </w:pPr>
-      <w:r>
-        <w:t xml:space="preserve">    fall 3  </w:t>
-      </w:r>
-    </w:p>
-    <w:p>
-      <w:pPr>
-        <w:pStyle w:val="affffffff5"/>
-      </w:pPr>
-      <w:r>
-        <w:t xml:space="preserve">    rise 2</w:t>
-      </w:r>
-    </w:p>
-    <w:p>
-      <w:pPr>
-        <w:pStyle w:val="affffffff5"/>
-      </w:pPr>
-      <w:r>
-        <w:t>}</w:t>
-      </w:r>
-    </w:p>
-    <w:p>
-      <w:pPr>
-        <w:pStyle w:val="affffffff5"/>
-      </w:pPr>
-      <w:r>
         <w:t>vrrp_instance VI_1 {</w:t>
       </w:r>
     </w:p>
@@ -6651,108 +6663,108 @@
           <w:rFonts w:hint="eastAsia"/>
           <w:color w:val="FF0000"/>
         </w:rPr>
+        <w:t xml:space="preserve">telnet </w:t>
+      </w:r>
+      <w:r>
+        <w:rPr>
+          <w:rFonts w:hint="eastAsia"/>
+        </w:rPr>
+        <w:t>192.168.0.200 16443</w:t>
+      </w:r>
+    </w:p>
+    <w:p>
+      <w:pPr>
+        <w:rPr>
+          <w:color w:val="FF0000"/>
+        </w:rPr>
+      </w:pPr>
+      <w:r>
+        <w:rPr>
+          <w:rFonts w:hint="eastAsia"/>
+        </w:rPr>
+        <w:t>如果不通或者在三秒内自动中断，则认为</w:t>
+      </w:r>
+      <w:r>
+        <w:t>VIP</w:t>
+      </w:r>
+      <w:r>
+        <w:rPr>
+          <w:rFonts w:hint="eastAsia"/>
+        </w:rPr>
+        <w:t>不可以，不可在继续往下执行，需要排查</w:t>
+      </w:r>
+      <w:r>
+        <w:t>keepalived</w:t>
+      </w:r>
+      <w:r>
+        <w:rPr>
+          <w:rFonts w:hint="eastAsia"/>
+        </w:rPr>
+        <w:t>的问题，比如防火墙和</w:t>
+      </w:r>
+      <w:r>
+        <w:t>selinux</w:t>
+      </w:r>
+      <w:r>
+        <w:rPr>
+          <w:rFonts w:hint="eastAsia"/>
+        </w:rPr>
+        <w:t>，</w:t>
+      </w:r>
+      <w:r>
+        <w:t>haproxy</w:t>
+      </w:r>
+      <w:r>
+        <w:rPr>
+          <w:rFonts w:hint="eastAsia"/>
+        </w:rPr>
+        <w:t>和</w:t>
+      </w:r>
+      <w:r>
+        <w:t>keepalived</w:t>
+      </w:r>
+      <w:r>
+        <w:rPr>
+          <w:rFonts w:hint="eastAsia"/>
+        </w:rPr>
+        <w:t>的状态，监听端口等</w:t>
+      </w:r>
+    </w:p>
+    <w:p>
+      <w:r>
+        <w:rPr>
+          <w:rFonts w:hint="eastAsia"/>
+        </w:rPr>
+        <w:t>所有节点查看防火墙状态必须为</w:t>
+      </w:r>
+      <w:r>
+        <w:t>disable</w:t>
+      </w:r>
+      <w:r>
+        <w:rPr>
+          <w:rFonts w:hint="eastAsia"/>
+        </w:rPr>
+        <w:t>和</w:t>
+      </w:r>
+      <w:r>
+        <w:t>inactive</w:t>
+      </w:r>
+      <w:r>
+        <w:rPr>
+          <w:rFonts w:hint="eastAsia"/>
+        </w:rPr>
+        <w:t>：</w:t>
+      </w:r>
+      <w:r>
+        <w:t>systemctl status firewalld</w:t>
+      </w:r>
+    </w:p>
+    <w:p>
+      <w:r>
+        <w:rPr>
+          <w:rFonts w:hint="eastAsia"/>
+        </w:rPr>
         <w:lastRenderedPageBreak/>
-        <w:t xml:space="preserve">telnet </w:t>
-      </w:r>
-      <w:r>
-        <w:rPr>
-          <w:rFonts w:hint="eastAsia"/>
-        </w:rPr>
-        <w:t>192.168.0.200 16443</w:t>
-      </w:r>
-    </w:p>
-    <w:p>
-      <w:pPr>
-        <w:rPr>
-          <w:color w:val="FF0000"/>
-        </w:rPr>
-      </w:pPr>
-      <w:r>
-        <w:rPr>
-          <w:rFonts w:hint="eastAsia"/>
-        </w:rPr>
-        <w:t>如果不通或者在三秒内自动中断，则认为</w:t>
-      </w:r>
-      <w:r>
-        <w:t>VIP</w:t>
-      </w:r>
-      <w:r>
-        <w:rPr>
-          <w:rFonts w:hint="eastAsia"/>
-        </w:rPr>
-        <w:t>不可以，不可在继续往下执行，需要排查</w:t>
-      </w:r>
-      <w:r>
-        <w:t>keepalived</w:t>
-      </w:r>
-      <w:r>
-        <w:rPr>
-          <w:rFonts w:hint="eastAsia"/>
-        </w:rPr>
-        <w:t>的问题，比如防火墙和</w:t>
-      </w:r>
-      <w:r>
-        <w:t>selinux</w:t>
-      </w:r>
-      <w:r>
-        <w:rPr>
-          <w:rFonts w:hint="eastAsia"/>
-        </w:rPr>
-        <w:t>，</w:t>
-      </w:r>
-      <w:r>
-        <w:t>haproxy</w:t>
-      </w:r>
-      <w:r>
-        <w:rPr>
-          <w:rFonts w:hint="eastAsia"/>
-        </w:rPr>
-        <w:t>和</w:t>
-      </w:r>
-      <w:r>
-        <w:t>keepalived</w:t>
-      </w:r>
-      <w:r>
-        <w:rPr>
-          <w:rFonts w:hint="eastAsia"/>
-        </w:rPr>
-        <w:t>的状态，监听端口等</w:t>
-      </w:r>
-    </w:p>
-    <w:p>
-      <w:r>
-        <w:rPr>
-          <w:rFonts w:hint="eastAsia"/>
-        </w:rPr>
-        <w:t>所有节点查看防火墙状态必须为</w:t>
-      </w:r>
-      <w:r>
-        <w:t>disable</w:t>
-      </w:r>
-      <w:r>
-        <w:rPr>
-          <w:rFonts w:hint="eastAsia"/>
-        </w:rPr>
-        <w:t>和</w:t>
-      </w:r>
-      <w:r>
-        <w:t>inactive</w:t>
-      </w:r>
-      <w:r>
-        <w:rPr>
-          <w:rFonts w:hint="eastAsia"/>
-        </w:rPr>
-        <w:t>：</w:t>
-      </w:r>
-      <w:r>
-        <w:t>systemctl status firewalld</w:t>
-      </w:r>
-    </w:p>
-    <w:p>
-      <w:r>
-        <w:rPr>
-          <w:rFonts w:hint="eastAsia"/>
-        </w:rPr>
         <w:t>所有节点查看</w:t>
       </w:r>
       <w:r>
@@ -7201,54 +7213,54 @@
         <w:pStyle w:val="Swift"/>
       </w:pPr>
       <w:r>
+        <w:t xml:space="preserve">  podSubnet: 172.168.0.0/16</w:t>
+      </w:r>
+    </w:p>
+    <w:p>
+      <w:pPr>
+        <w:pStyle w:val="Swift"/>
+      </w:pPr>
+      <w:r>
+        <w:t xml:space="preserve">  serviceSubnet: 10.96.0.0/12</w:t>
+      </w:r>
+    </w:p>
+    <w:p>
+      <w:pPr>
+        <w:pStyle w:val="Swift"/>
+      </w:pPr>
+      <w:r>
+        <w:t>scheduler: {}</w:t>
+      </w:r>
+    </w:p>
+    <w:p>
+      <w:pPr>
+        <w:pStyle w:val="affffffff4"/>
+      </w:pPr>
+      <w:r>
+        <w:rPr>
+          <w:rFonts w:hint="eastAsia"/>
+        </w:rPr>
+        <w:t>更新</w:t>
+      </w:r>
+      <w:r>
+        <w:rPr>
+          <w:rFonts w:hint="eastAsia"/>
+        </w:rPr>
+        <w:t>kubeadm</w:t>
+      </w:r>
+      <w:r>
+        <w:rPr>
+          <w:rFonts w:hint="eastAsia"/>
+        </w:rPr>
+        <w:t>文件</w:t>
+      </w:r>
+    </w:p>
+    <w:p>
+      <w:pPr>
+        <w:pStyle w:val="afff4"/>
+      </w:pPr>
+      <w:r>
         <w:lastRenderedPageBreak/>
-        <w:t xml:space="preserve">  podSubnet: 172.168.0.0/16</w:t>
-      </w:r>
-    </w:p>
-    <w:p>
-      <w:pPr>
-        <w:pStyle w:val="Swift"/>
-      </w:pPr>
-      <w:r>
-        <w:t xml:space="preserve">  serviceSubnet: 10.96.0.0/12</w:t>
-      </w:r>
-    </w:p>
-    <w:p>
-      <w:pPr>
-        <w:pStyle w:val="Swift"/>
-      </w:pPr>
-      <w:r>
-        <w:t>scheduler: {}</w:t>
-      </w:r>
-    </w:p>
-    <w:p>
-      <w:pPr>
-        <w:pStyle w:val="affffffff4"/>
-      </w:pPr>
-      <w:r>
-        <w:rPr>
-          <w:rFonts w:hint="eastAsia"/>
-        </w:rPr>
-        <w:t>更新</w:t>
-      </w:r>
-      <w:r>
-        <w:rPr>
-          <w:rFonts w:hint="eastAsia"/>
-        </w:rPr>
-        <w:t>kubeadm</w:t>
-      </w:r>
-      <w:r>
-        <w:rPr>
-          <w:rFonts w:hint="eastAsia"/>
-        </w:rPr>
-        <w:t>文件</w:t>
-      </w:r>
-    </w:p>
-    <w:p>
-      <w:pPr>
-        <w:pStyle w:val="afff4"/>
-      </w:pPr>
-      <w:r>
         <w:t>kubeadm config migrate --old-config kubeadm-config.yaml --new-config new.yaml</w:t>
       </w:r>
     </w:p>
@@ -7698,18 +7710,19 @@
           <w:sz w:val="18"/>
           <w:szCs w:val="18"/>
         </w:rPr>
-        <w:t xml:space="preserve">You can now join any number of the control-plane node running the following </w:t>
-      </w:r>
-      <w:r>
+        <w:t>You can now join any number of the control-plane node running the following command on each as root:</w:t>
+      </w:r>
+    </w:p>
+    <w:p>
+      <w:pPr>
+        <w:pStyle w:val="affffffff4"/>
         <w:rPr>
           <w:rFonts w:ascii="Courier New" w:hAnsi="Courier New"/>
           <w:kern w:val="2"/>
           <w:sz w:val="18"/>
           <w:szCs w:val="18"/>
         </w:rPr>
-        <w:lastRenderedPageBreak/>
-        <w:t>command on each as root:</w:t>
-      </w:r>
+      </w:pPr>
     </w:p>
     <w:p>
       <w:pPr>
@@ -7721,17 +7734,15 @@
           <w:szCs w:val="18"/>
         </w:rPr>
       </w:pPr>
-    </w:p>
-    <w:p>
-      <w:pPr>
-        <w:pStyle w:val="affffffff4"/>
+      <w:r>
         <w:rPr>
           <w:rFonts w:ascii="Courier New" w:hAnsi="Courier New"/>
           <w:kern w:val="2"/>
           <w:sz w:val="18"/>
           <w:szCs w:val="18"/>
         </w:rPr>
-      </w:pPr>
+        <w:t xml:space="preserve">  kubeadm join </w:t>
+      </w:r>
       <w:r>
         <w:rPr>
           <w:rFonts w:ascii="Courier New" w:hAnsi="Courier New"/>
@@ -7739,7 +7750,7 @@
           <w:sz w:val="18"/>
           <w:szCs w:val="18"/>
         </w:rPr>
-        <w:t xml:space="preserve">  kubeadm join </w:t>
+        <w:t>192.168.0.200</w:t>
       </w:r>
       <w:r>
         <w:rPr>
@@ -7748,57 +7759,60 @@
           <w:sz w:val="18"/>
           <w:szCs w:val="18"/>
         </w:rPr>
-        <w:t>192.168.0.200</w:t>
-      </w:r>
-      <w:r>
+        <w:t>:16443 --token 5joxsb.zo1vh747wljgzrlt \</w:t>
+      </w:r>
+    </w:p>
+    <w:p>
+      <w:pPr>
+        <w:pStyle w:val="affffffff4"/>
         <w:rPr>
           <w:rFonts w:ascii="Courier New" w:hAnsi="Courier New"/>
           <w:kern w:val="2"/>
           <w:sz w:val="18"/>
           <w:szCs w:val="18"/>
         </w:rPr>
-        <w:t>:16443 --token 5joxsb.zo1vh747wljgzrlt \</w:t>
-      </w:r>
-    </w:p>
-    <w:p>
-      <w:pPr>
-        <w:pStyle w:val="affffffff4"/>
+      </w:pPr>
+      <w:r>
         <w:rPr>
           <w:rFonts w:ascii="Courier New" w:hAnsi="Courier New"/>
           <w:kern w:val="2"/>
           <w:sz w:val="18"/>
           <w:szCs w:val="18"/>
         </w:rPr>
-      </w:pPr>
-      <w:r>
+        <w:lastRenderedPageBreak/>
+        <w:t xml:space="preserve">    --discovery-token-ca-cert-hash sha256:86ee9b6a65c6d8641507e9e56e66dad47cfa15b41b52a11e175c5f9588a485b8 \</w:t>
+      </w:r>
+    </w:p>
+    <w:p>
+      <w:pPr>
+        <w:pStyle w:val="affffffff4"/>
         <w:rPr>
           <w:rFonts w:ascii="Courier New" w:hAnsi="Courier New"/>
           <w:kern w:val="2"/>
           <w:sz w:val="18"/>
           <w:szCs w:val="18"/>
         </w:rPr>
-        <w:t xml:space="preserve">    --discovery-token-ca-cert-hash sha256:86ee9b6a65c6d8641507e9e56e66dad47cfa15b41b52a11e175c5f9588a485b8 \</w:t>
-      </w:r>
-    </w:p>
-    <w:p>
-      <w:pPr>
-        <w:pStyle w:val="affffffff4"/>
+      </w:pPr>
+      <w:r>
         <w:rPr>
           <w:rFonts w:ascii="Courier New" w:hAnsi="Courier New"/>
           <w:kern w:val="2"/>
           <w:sz w:val="18"/>
           <w:szCs w:val="18"/>
         </w:rPr>
-      </w:pPr>
-      <w:r>
+        <w:t xml:space="preserve">    --control-plane --certificate-key bc4726d06255be0cd54592e29068e32c5a49eb8fd30a691342412cf79b3d47c7</w:t>
+      </w:r>
+    </w:p>
+    <w:p>
+      <w:pPr>
+        <w:pStyle w:val="affffffff4"/>
         <w:rPr>
           <w:rFonts w:ascii="Courier New" w:hAnsi="Courier New"/>
           <w:kern w:val="2"/>
           <w:sz w:val="18"/>
           <w:szCs w:val="18"/>
         </w:rPr>
-        <w:t xml:space="preserve">    --control-plane --certificate-key bc4726d06255be0cd54592e29068e32c5a49eb8fd30a691342412cf79b3d47c7</w:t>
-      </w:r>
+      </w:pPr>
     </w:p>
     <w:p>
       <w:pPr>
@@ -7810,66 +7824,66 @@
           <w:szCs w:val="18"/>
         </w:rPr>
       </w:pPr>
-    </w:p>
-    <w:p>
-      <w:pPr>
-        <w:pStyle w:val="affffffff4"/>
+      <w:r>
         <w:rPr>
           <w:rFonts w:ascii="Courier New" w:hAnsi="Courier New"/>
           <w:kern w:val="2"/>
           <w:sz w:val="18"/>
           <w:szCs w:val="18"/>
         </w:rPr>
-      </w:pPr>
-      <w:r>
+        <w:t>Please note that the certificate-key gives access to cluster sensitive data, keep it secret!</w:t>
+      </w:r>
+    </w:p>
+    <w:p>
+      <w:pPr>
+        <w:pStyle w:val="affffffff4"/>
         <w:rPr>
           <w:rFonts w:ascii="Courier New" w:hAnsi="Courier New"/>
           <w:kern w:val="2"/>
           <w:sz w:val="18"/>
           <w:szCs w:val="18"/>
         </w:rPr>
-        <w:t>Please note that the certificate-key gives access to cluster sensitive data, keep it secret!</w:t>
-      </w:r>
-    </w:p>
-    <w:p>
-      <w:pPr>
-        <w:pStyle w:val="affffffff4"/>
+      </w:pPr>
+      <w:r>
         <w:rPr>
           <w:rFonts w:ascii="Courier New" w:hAnsi="Courier New"/>
           <w:kern w:val="2"/>
           <w:sz w:val="18"/>
           <w:szCs w:val="18"/>
         </w:rPr>
-      </w:pPr>
-      <w:r>
+        <w:t>As a safeguard, uploaded-certs will be deleted in two hours; If necessary, you can use</w:t>
+      </w:r>
+    </w:p>
+    <w:p>
+      <w:pPr>
+        <w:pStyle w:val="affffffff4"/>
         <w:rPr>
           <w:rFonts w:ascii="Courier New" w:hAnsi="Courier New"/>
           <w:kern w:val="2"/>
           <w:sz w:val="18"/>
           <w:szCs w:val="18"/>
         </w:rPr>
-        <w:t>As a safeguard, uploaded-certs will be deleted in two hours; If necessary, you can use</w:t>
-      </w:r>
-    </w:p>
-    <w:p>
-      <w:pPr>
-        <w:pStyle w:val="affffffff4"/>
+      </w:pPr>
+      <w:r>
         <w:rPr>
           <w:rFonts w:ascii="Courier New" w:hAnsi="Courier New"/>
           <w:kern w:val="2"/>
           <w:sz w:val="18"/>
           <w:szCs w:val="18"/>
         </w:rPr>
-      </w:pPr>
-      <w:r>
+        <w:t>"kubeadm init phase upload-certs --upload-certs" to reload certs afterward.</w:t>
+      </w:r>
+    </w:p>
+    <w:p>
+      <w:pPr>
+        <w:pStyle w:val="affffffff4"/>
         <w:rPr>
           <w:rFonts w:ascii="Courier New" w:hAnsi="Courier New"/>
           <w:kern w:val="2"/>
           <w:sz w:val="18"/>
           <w:szCs w:val="18"/>
         </w:rPr>
-        <w:t>"kubeadm init phase upload-certs --upload-certs" to reload certs afterward.</w:t>
-      </w:r>
+      </w:pPr>
     </w:p>
     <w:p>
       <w:pPr>
@@ -7881,26 +7895,26 @@
           <w:szCs w:val="18"/>
         </w:rPr>
       </w:pPr>
-    </w:p>
-    <w:p>
-      <w:pPr>
-        <w:pStyle w:val="affffffff4"/>
+      <w:r>
         <w:rPr>
           <w:rFonts w:ascii="Courier New" w:hAnsi="Courier New"/>
           <w:kern w:val="2"/>
           <w:sz w:val="18"/>
           <w:szCs w:val="18"/>
         </w:rPr>
-      </w:pPr>
-      <w:r>
+        <w:t>Then you can join any number of worker nodes by running the following on each as root:</w:t>
+      </w:r>
+    </w:p>
+    <w:p>
+      <w:pPr>
+        <w:pStyle w:val="affffffff4"/>
         <w:rPr>
           <w:rFonts w:ascii="Courier New" w:hAnsi="Courier New"/>
           <w:kern w:val="2"/>
           <w:sz w:val="18"/>
           <w:szCs w:val="18"/>
         </w:rPr>
-        <w:t>Then you can join any number of worker nodes by running the following on each as root:</w:t>
-      </w:r>
+      </w:pPr>
     </w:p>
     <w:p>
       <w:pPr>
@@ -7912,17 +7926,15 @@
           <w:szCs w:val="18"/>
         </w:rPr>
       </w:pPr>
-    </w:p>
-    <w:p>
-      <w:pPr>
-        <w:pStyle w:val="affffffff4"/>
+      <w:r>
         <w:rPr>
           <w:rFonts w:ascii="Courier New" w:hAnsi="Courier New"/>
           <w:kern w:val="2"/>
           <w:sz w:val="18"/>
           <w:szCs w:val="18"/>
         </w:rPr>
-      </w:pPr>
+        <w:t xml:space="preserve">kubeadm join </w:t>
+      </w:r>
       <w:r>
         <w:rPr>
           <w:rFonts w:ascii="Courier New" w:hAnsi="Courier New"/>
@@ -7930,7 +7942,7 @@
           <w:sz w:val="18"/>
           <w:szCs w:val="18"/>
         </w:rPr>
-        <w:t xml:space="preserve">kubeadm join </w:t>
+        <w:t>192.168.0.200</w:t>
       </w:r>
       <w:r>
         <w:rPr>
@@ -7939,37 +7951,39 @@
           <w:sz w:val="18"/>
           <w:szCs w:val="18"/>
         </w:rPr>
-        <w:t>192.168.0.200</w:t>
-      </w:r>
-      <w:r>
+        <w:t>:16443 --token 5joxsb.zo1vh747wljgzrlt \</w:t>
+      </w:r>
+    </w:p>
+    <w:p>
+      <w:pPr>
+        <w:pStyle w:val="affffffff4"/>
         <w:rPr>
           <w:rFonts w:ascii="Courier New" w:hAnsi="Courier New"/>
           <w:kern w:val="2"/>
           <w:sz w:val="18"/>
           <w:szCs w:val="18"/>
         </w:rPr>
-        <w:t>:16443 --token 5joxsb.zo1vh747wljgzrlt \</w:t>
-      </w:r>
-    </w:p>
-    <w:p>
-      <w:pPr>
-        <w:pStyle w:val="affffffff4"/>
+      </w:pPr>
+      <w:r>
         <w:rPr>
           <w:rFonts w:ascii="Courier New" w:hAnsi="Courier New"/>
           <w:kern w:val="2"/>
           <w:sz w:val="18"/>
           <w:szCs w:val="18"/>
         </w:rPr>
-      </w:pPr>
-      <w:r>
+        <w:t xml:space="preserve">    --discovery-token-ca-cert-hash sha256:86ee9b6a65c6d8641507e9e56e66dad47cfa15b41b52a11e175c5f9588a485b8</w:t>
+      </w:r>
+    </w:p>
+    <w:p>
+      <w:pPr>
+        <w:pStyle w:val="affffffff4"/>
         <w:rPr>
           <w:rFonts w:ascii="Courier New" w:hAnsi="Courier New"/>
           <w:kern w:val="2"/>
           <w:sz w:val="18"/>
           <w:szCs w:val="18"/>
         </w:rPr>
-        <w:t xml:space="preserve">    --discovery-token-ca-cert-hash sha256:86ee9b6a65c6d8641507e9e56e66dad47cfa15b41b52a11e175c5f9588a485b8</w:t>
-      </w:r>
+      </w:pPr>
     </w:p>
     <w:p>
       <w:pPr>
@@ -7985,13 +7999,63 @@
     <w:p>
       <w:pPr>
         <w:pStyle w:val="affffffff4"/>
-        <w:rPr>
-          <w:rFonts w:ascii="Courier New" w:hAnsi="Courier New"/>
-          <w:kern w:val="2"/>
-          <w:sz w:val="18"/>
-          <w:szCs w:val="18"/>
-        </w:rPr>
-      </w:pPr>
+      </w:pPr>
+      <w:r>
+        <w:rPr>
+          <w:rFonts w:hint="eastAsia"/>
+        </w:rPr>
+        <w:t>所有</w:t>
+      </w:r>
+      <w:r>
+        <w:t>Master</w:t>
+      </w:r>
+      <w:r>
+        <w:rPr>
+          <w:rFonts w:hint="eastAsia"/>
+        </w:rPr>
+        <w:t>节点配置环境变量，用于访问</w:t>
+      </w:r>
+      <w:r>
+        <w:t>Kubernetes</w:t>
+      </w:r>
+      <w:r>
+        <w:rPr>
+          <w:rFonts w:hint="eastAsia"/>
+        </w:rPr>
+        <w:t>集群：</w:t>
+      </w:r>
+    </w:p>
+    <w:p>
+      <w:pPr>
+        <w:pStyle w:val="affffffff5"/>
+      </w:pPr>
+      <w:r>
+        <w:t>cat &lt;&lt;EOF &gt;&gt; /root/.bashrc</w:t>
+      </w:r>
+    </w:p>
+    <w:p>
+      <w:pPr>
+        <w:pStyle w:val="affffffff5"/>
+      </w:pPr>
+      <w:r>
+        <w:t>export KUBECONFIG=/etc/kubernetes/admin.conf</w:t>
+      </w:r>
+    </w:p>
+    <w:p>
+      <w:pPr>
+        <w:pStyle w:val="affffffff5"/>
+      </w:pPr>
+      <w:r>
+        <w:t>EOF</w:t>
+      </w:r>
+    </w:p>
+    <w:p>
+      <w:pPr>
+        <w:pStyle w:val="affffffff5"/>
+      </w:pPr>
+      <w:r>
+        <w:t>source /root/.bashrc</w:t>
+      </w:r>
     </w:p>
     <w:p>
       <w:pPr>
@@ -8001,25 +8065,60 @@
         <w:rPr>
           <w:rFonts w:hint="eastAsia"/>
         </w:rPr>
-        <w:t>所有</w:t>
-      </w:r>
-      <w:r>
-        <w:t>Master</w:t>
-      </w:r>
+        <w:t>查看节点状态：</w:t>
+      </w:r>
+    </w:p>
+    <w:p>
+      <w:pPr>
+        <w:pStyle w:val="affffffff5"/>
+      </w:pPr>
+      <w:r>
+        <w:t>[root@k8s-master01 ~]# kubectl get nodes</w:t>
+      </w:r>
+    </w:p>
+    <w:p>
+      <w:pPr>
+        <w:pStyle w:val="affffffff5"/>
+      </w:pPr>
+      <w:r>
+        <w:t>NAME           STATUS     ROLES     AGE       VERSION</w:t>
+      </w:r>
+    </w:p>
+    <w:p>
+      <w:pPr>
+        <w:pStyle w:val="affffffff5"/>
+      </w:pPr>
+      <w:r>
+        <w:t>k8s-master01   NotReady   master    14m       v1.12.3</w:t>
+      </w:r>
+    </w:p>
+    <w:p>
+      <w:pPr>
+        <w:pStyle w:val="affffffff4"/>
+      </w:pPr>
       <w:r>
         <w:rPr>
           <w:rFonts w:hint="eastAsia"/>
         </w:rPr>
-        <w:t>节点配置环境变量，用于访问</w:t>
-      </w:r>
-      <w:r>
-        <w:t>Kubernetes</w:t>
+        <w:t>采用初始化安装方式，所有的系统组件均以容器的方式运行并且在</w:t>
+      </w:r>
+      <w:r>
+        <w:t>kube-system</w:t>
       </w:r>
       <w:r>
         <w:rPr>
           <w:rFonts w:hint="eastAsia"/>
         </w:rPr>
-        <w:t>集群：</w:t>
+        <w:t>命名空间内，此时可以查看</w:t>
+      </w:r>
+      <w:r>
+        <w:t>Pod</w:t>
+      </w:r>
+      <w:r>
+        <w:rPr>
+          <w:rFonts w:hint="eastAsia"/>
+        </w:rPr>
+        <w:t>状态：</w:t>
       </w:r>
     </w:p>
     <w:p>
@@ -8027,7 +8126,7 @@
         <w:pStyle w:val="affffffff5"/>
       </w:pPr>
       <w:r>
-        <w:t>cat &lt;&lt;EOF &gt;&gt; /root/.bashrc</w:t>
+        <w:t>[root@k8s-master01 ~]# kubectl get pods -n kube-system -o wide</w:t>
       </w:r>
     </w:p>
     <w:p>
@@ -8035,7 +8134,7 @@
         <w:pStyle w:val="affffffff5"/>
       </w:pPr>
       <w:r>
-        <w:t>export KUBECONFIG=/etc/kubernetes/admin.conf</w:t>
+        <w:t>NAME                                   READY     STATUS    RESTARTS   AGE       IP              NODE</w:t>
       </w:r>
     </w:p>
     <w:p>
@@ -8043,7 +8142,7 @@
         <w:pStyle w:val="affffffff5"/>
       </w:pPr>
       <w:r>
-        <w:t>EOF</w:t>
+        <w:t>coredns-777d78ff6f-kstsz               0/1       Pending   0          14m       &lt;none&gt;          &lt;none&gt;</w:t>
       </w:r>
     </w:p>
     <w:p>
@@ -8051,18 +8150,7 @@
         <w:pStyle w:val="affffffff5"/>
       </w:pPr>
       <w:r>
-        <w:t>source /root/.bashrc</w:t>
-      </w:r>
-    </w:p>
-    <w:p>
-      <w:pPr>
-        <w:pStyle w:val="affffffff4"/>
-      </w:pPr>
-      <w:r>
-        <w:rPr>
-          <w:rFonts w:hint="eastAsia"/>
-        </w:rPr>
-        <w:t>查看节点状态：</w:t>
+        <w:t>coredns-777d78ff6f-rlfr5               0/1       Pending   0          14m       &lt;none&gt;          &lt;none&gt;</w:t>
       </w:r>
     </w:p>
     <w:p>
@@ -8070,7 +8158,13 @@
         <w:pStyle w:val="affffffff5"/>
       </w:pPr>
       <w:r>
-        <w:t>[root@k8s-master01 ~]# kubectl get nodes</w:t>
+        <w:t xml:space="preserve">etcd-k8s-master01                      1/1       Running   0          14m       </w:t>
+      </w:r>
+      <w:r>
+        <w:t>192.168.0.100</w:t>
+      </w:r>
+      <w:r>
+        <w:t xml:space="preserve">   k8s-master01</w:t>
       </w:r>
     </w:p>
     <w:p>
@@ -8078,7 +8172,13 @@
         <w:pStyle w:val="affffffff5"/>
       </w:pPr>
       <w:r>
-        <w:t>NAME           STATUS     ROLES     AGE       VERSION</w:t>
+        <w:t xml:space="preserve">kube-apiserver-k8s-master01            1/1       Running   0          13m       </w:t>
+      </w:r>
+      <w:r>
+        <w:t>192.168.0.100</w:t>
+      </w:r>
+      <w:r>
+        <w:t xml:space="preserve">   k8s-master01</w:t>
       </w:r>
     </w:p>
     <w:p>
@@ -8086,36 +8186,13 @@
         <w:pStyle w:val="affffffff5"/>
       </w:pPr>
       <w:r>
-        <w:t>k8s-master01   NotReady   master    14m       v1.12.3</w:t>
-      </w:r>
-    </w:p>
-    <w:p>
-      <w:pPr>
-        <w:pStyle w:val="affffffff4"/>
-      </w:pPr>
-      <w:r>
-        <w:rPr>
-          <w:rFonts w:hint="eastAsia"/>
-        </w:rPr>
-        <w:t>采用初始化安装方式，所有的系统组件均以容器的方式运行并且在</w:t>
-      </w:r>
-      <w:r>
-        <w:t>kube-system</w:t>
-      </w:r>
-      <w:r>
-        <w:rPr>
-          <w:rFonts w:hint="eastAsia"/>
-        </w:rPr>
-        <w:t>命名空间内，此时可以查看</w:t>
-      </w:r>
-      <w:r>
-        <w:t>Pod</w:t>
-      </w:r>
-      <w:r>
-        <w:rPr>
-          <w:rFonts w:hint="eastAsia"/>
-        </w:rPr>
-        <w:t>状态：</w:t>
+        <w:t xml:space="preserve">kube-controller-manager-k8s-master01   1/1       Running   0          13m       </w:t>
+      </w:r>
+      <w:r>
+        <w:t>192.168.0.100</w:t>
+      </w:r>
+      <w:r>
+        <w:t xml:space="preserve">   k8s-master01</w:t>
       </w:r>
     </w:p>
     <w:p>
@@ -8123,84 +8200,10 @@
         <w:pStyle w:val="affffffff5"/>
       </w:pPr>
       <w:r>
-        <w:t>[root@k8s-master01 ~]# kubectl get pods -n kube-system -o wide</w:t>
-      </w:r>
-    </w:p>
-    <w:p>
-      <w:pPr>
-        <w:pStyle w:val="affffffff5"/>
-      </w:pPr>
-      <w:r>
-        <w:t>NAME                                   READY     STATUS    RESTARTS   AGE       IP              NODE</w:t>
-      </w:r>
-    </w:p>
-    <w:p>
-      <w:pPr>
-        <w:pStyle w:val="affffffff5"/>
-      </w:pPr>
-      <w:r>
-        <w:t>coredns-777d78ff6f-kstsz               0/1       Pending   0          14m       &lt;none&gt;          &lt;none&gt;</w:t>
-      </w:r>
-    </w:p>
-    <w:p>
-      <w:pPr>
-        <w:pStyle w:val="affffffff5"/>
-      </w:pPr>
-      <w:r>
-        <w:t>coredns-777d78ff6f-rlfr5               0/1       Pending   0          14m       &lt;none&gt;          &lt;none&gt;</w:t>
-      </w:r>
-    </w:p>
-    <w:p>
-      <w:pPr>
-        <w:pStyle w:val="affffffff5"/>
-      </w:pPr>
-      <w:r>
-        <w:t xml:space="preserve">etcd-k8s-master01                      1/1       Running   0          14m       </w:t>
+        <w:t xml:space="preserve">kube-proxy-8d4qc                       1/1       Running   0          14m       </w:t>
       </w:r>
       <w:r>
         <w:lastRenderedPageBreak/>
-        <w:t>192.168.0.100</w:t>
-      </w:r>
-      <w:r>
-        <w:t xml:space="preserve">   k8s-master01</w:t>
-      </w:r>
-    </w:p>
-    <w:p>
-      <w:pPr>
-        <w:pStyle w:val="affffffff5"/>
-      </w:pPr>
-      <w:r>
-        <w:t xml:space="preserve">kube-apiserver-k8s-master01            1/1       Running   0          13m       </w:t>
-      </w:r>
-      <w:r>
-        <w:t>192.168.0.100</w:t>
-      </w:r>
-      <w:r>
-        <w:t xml:space="preserve">   k8s-master01</w:t>
-      </w:r>
-    </w:p>
-    <w:p>
-      <w:pPr>
-        <w:pStyle w:val="affffffff5"/>
-      </w:pPr>
-      <w:r>
-        <w:t xml:space="preserve">kube-controller-manager-k8s-master01   1/1       Running   0          13m       </w:t>
-      </w:r>
-      <w:r>
-        <w:t>192.168.0.100</w:t>
-      </w:r>
-      <w:r>
-        <w:t xml:space="preserve">   k8s-master01</w:t>
-      </w:r>
-    </w:p>
-    <w:p>
-      <w:pPr>
-        <w:pStyle w:val="affffffff5"/>
-      </w:pPr>
-      <w:r>
-        <w:t xml:space="preserve">kube-proxy-8d4qc                       1/1       Running   0          14m       </w:t>
-      </w:r>
-      <w:r>
         <w:t>192.168.0.100</w:t>
       </w:r>
       <w:r>
@@ -8778,7 +8781,17 @@
           <w:sz w:val="18"/>
           <w:szCs w:val="18"/>
         </w:rPr>
-        <w:t>kubeadm join 192.168.0.200:16443 --token 9zp1xe.h5kpi1b9kd5blk76     --discovery-token-ca-cert-hash sha256:6ba6e5205ac27e39e03d3b89a639ef70f6503fb877b1cf8a332b399549471740</w:t>
+        <w:t xml:space="preserve">kubeadm join 192.168.0.200:16443 --token 9zp1xe.h5kpi1b9kd5blk76     --discovery-token-ca-cert-hash </w:t>
+      </w:r>
+      <w:r>
+        <w:rPr>
+          <w:rFonts w:ascii="Courier New" w:hAnsi="Courier New"/>
+          <w:kern w:val="2"/>
+          <w:sz w:val="18"/>
+          <w:szCs w:val="18"/>
+        </w:rPr>
+        <w:lastRenderedPageBreak/>
+        <w:t>sha256:6ba6e5205ac27e39e03d3b89a639ef70f6503fb877b1cf8a332b399549471740</w:t>
       </w:r>
       <w:r>
         <w:rPr>
@@ -9435,35 +9448,35 @@
         <w:pStyle w:val="Swift"/>
       </w:pPr>
       <w:r>
-        <w:t>aggregated-metrics-reader.yaml  auth-delegator.yaml  auth-reader.yaml  metrics-</w:t>
+        <w:t>aggregated-metrics-reader.yaml  auth-delegator.yaml  auth-reader.yaml  metrics-apiservice.yaml  metrics-server-deployment.yaml  metrics-server-service.yaml  resource-reader.yaml</w:t>
+      </w:r>
+    </w:p>
+    <w:p>
+      <w:pPr>
+        <w:pStyle w:val="Swift"/>
+      </w:pPr>
+      <w:r>
+        <w:t>[root@k8s-master01 metrics-server-3.6.1]# kubectl create -f .</w:t>
+      </w:r>
+    </w:p>
+    <w:p>
+      <w:pPr>
+        <w:pStyle w:val="Swift"/>
+      </w:pPr>
+      <w:r>
+        <w:t>clusterrole.rbac.authorization.k8s.io/system:aggregated-metrics-reader created</w:t>
+      </w:r>
+    </w:p>
+    <w:p>
+      <w:pPr>
+        <w:pStyle w:val="Swift"/>
+      </w:pPr>
+      <w:r>
+        <w:t xml:space="preserve">clusterrolebinding.rbac.authorization.k8s.io/metrics-server:system:auth-delegator </w:t>
       </w:r>
       <w:r>
         <w:lastRenderedPageBreak/>
-        <w:t>apiservice.yaml  metrics-server-deployment.yaml  metrics-server-service.yaml  resource-reader.yaml</w:t>
-      </w:r>
-    </w:p>
-    <w:p>
-      <w:pPr>
-        <w:pStyle w:val="Swift"/>
-      </w:pPr>
-      <w:r>
-        <w:t>[root@k8s-master01 metrics-server-3.6.1]# kubectl create -f .</w:t>
-      </w:r>
-    </w:p>
-    <w:p>
-      <w:pPr>
-        <w:pStyle w:val="Swift"/>
-      </w:pPr>
-      <w:r>
-        <w:t>clusterrole.rbac.authorization.k8s.io/system:aggregated-metrics-reader created</w:t>
-      </w:r>
-    </w:p>
-    <w:p>
-      <w:pPr>
-        <w:pStyle w:val="Swift"/>
-      </w:pPr>
-      <w:r>
-        <w:t>clusterrolebinding.rbac.authorization.k8s.io/metrics-server:system:auth-delegator created</w:t>
+        <w:t>created</w:t>
       </w:r>
     </w:p>
     <w:p>
@@ -11300,7 +11313,7 @@
         <v:path o:extrusionok="f" gradientshapeok="t" o:connecttype="rect"/>
         <o:lock v:ext="edit" aspectratio="t"/>
       </v:shapetype>
-      <v:shape id="_x0000_i1128" type="#_x0000_t75" style="width:6pt;height:6pt" o:bullet="t">
+      <v:shape id="_x0000_i1129" type="#_x0000_t75" style="width:6pt;height:6pt" o:bullet="t">
         <v:imagedata r:id="rId1" o:title="项目符号1"/>
       </v:shape>
     </w:pict>

</xml_diff>

<commit_message>
add notes for keepalived
</commit_message>
<xml_diff>
--- a/随堂笔记/chap02 高可用安装/kubeadm安装方式/kubeadm1.18/2.1、Kubeadm高可用1.18.docx
+++ b/随堂笔记/chap02 高可用安装/kubeadm安装方式/kubeadm1.18/2.1、Kubeadm高可用1.18.docx
@@ -5533,6 +5533,109 @@
         <w:pStyle w:val="affffffff4"/>
       </w:pPr>
       <w:r>
+        <w:rPr>
+          <w:rFonts w:ascii="Georgia" w:hAnsi="Georgia" w:cs="宋体" w:hint="eastAsia"/>
+          <w:color w:val="000000" w:themeColor="text1"/>
+          <w:szCs w:val="20"/>
+        </w:rPr>
+        <w:t xml:space="preserve">　所有</w:t>
+      </w:r>
+      <w:r>
+        <w:rPr>
+          <w:rFonts w:ascii="Georgia" w:hAnsi="Georgia" w:cs="宋体"/>
+          <w:color w:val="000000" w:themeColor="text1"/>
+          <w:szCs w:val="20"/>
+        </w:rPr>
+        <w:t>Master</w:t>
+      </w:r>
+      <w:r>
+        <w:rPr>
+          <w:rFonts w:ascii="Georgia" w:hAnsi="Georgia" w:cs="宋体" w:hint="eastAsia"/>
+          <w:color w:val="000000" w:themeColor="text1"/>
+          <w:szCs w:val="20"/>
+        </w:rPr>
+        <w:t>节点配置</w:t>
+      </w:r>
+      <w:r>
+        <w:rPr>
+          <w:rFonts w:ascii="Georgia" w:hAnsi="Georgia" w:cs="宋体"/>
+          <w:color w:val="000000" w:themeColor="text1"/>
+          <w:szCs w:val="20"/>
+        </w:rPr>
+        <w:t>KeepAlived</w:t>
+      </w:r>
+      <w:r>
+        <w:rPr>
+          <w:rFonts w:ascii="Georgia" w:hAnsi="Georgia" w:cs="宋体" w:hint="eastAsia"/>
+          <w:color w:val="000000" w:themeColor="text1"/>
+          <w:szCs w:val="20"/>
+        </w:rPr>
+        <w:t>，配置不一样，注意区分</w:t>
+      </w:r>
+      <w:r>
+        <w:rPr>
+          <w:rFonts w:ascii="Georgia" w:hAnsi="Georgia" w:cs="宋体"/>
+          <w:color w:val="000000" w:themeColor="text1"/>
+          <w:szCs w:val="20"/>
+        </w:rPr>
+        <w:t xml:space="preserve"> [root@k8s-master01 pki]# vim /etc/keepalived/keepalived.conf </w:t>
+      </w:r>
+      <w:r>
+        <w:rPr>
+          <w:rFonts w:ascii="Georgia" w:hAnsi="Georgia" w:cs="宋体" w:hint="eastAsia"/>
+          <w:color w:val="000000" w:themeColor="text1"/>
+          <w:szCs w:val="20"/>
+        </w:rPr>
+        <w:t>，</w:t>
+      </w:r>
+      <w:r>
+        <w:rPr>
+          <w:rFonts w:ascii="Georgia" w:hAnsi="Georgia" w:cs="宋体" w:hint="eastAsia"/>
+          <w:color w:val="FF0000"/>
+          <w:szCs w:val="20"/>
+        </w:rPr>
+        <w:t>注意每个节点的</w:t>
+      </w:r>
+      <w:r>
+        <w:rPr>
+          <w:rFonts w:ascii="Georgia" w:hAnsi="Georgia" w:cs="宋体"/>
+          <w:color w:val="FF0000"/>
+          <w:szCs w:val="20"/>
+        </w:rPr>
+        <w:t>IP</w:t>
+      </w:r>
+      <w:r>
+        <w:rPr>
+          <w:rFonts w:ascii="Georgia" w:hAnsi="Georgia" w:cs="宋体" w:hint="eastAsia"/>
+          <w:color w:val="FF0000"/>
+          <w:szCs w:val="20"/>
+        </w:rPr>
+        <w:t>和网卡（</w:t>
+      </w:r>
+      <w:r>
+        <w:rPr>
+          <w:rFonts w:ascii="Georgia" w:hAnsi="Georgia" w:cs="宋体"/>
+          <w:color w:val="FF0000"/>
+          <w:szCs w:val="20"/>
+        </w:rPr>
+        <w:t>interface</w:t>
+      </w:r>
+      <w:r>
+        <w:rPr>
+          <w:rFonts w:ascii="Georgia" w:hAnsi="Georgia" w:cs="宋体" w:hint="eastAsia"/>
+          <w:color w:val="FF0000"/>
+          <w:szCs w:val="20"/>
+        </w:rPr>
+        <w:t>参数）</w:t>
+      </w:r>
+      <w:bookmarkStart w:id="19" w:name="_GoBack"/>
+      <w:bookmarkEnd w:id="19"/>
+    </w:p>
+    <w:p>
+      <w:pPr>
+        <w:pStyle w:val="affffffff4"/>
+      </w:pPr>
+      <w:r>
         <w:t>Master01</w:t>
       </w:r>
       <w:r>
@@ -5633,6 +5736,7 @@
         <w:pStyle w:val="affffffff5"/>
       </w:pPr>
       <w:r>
+        <w:lastRenderedPageBreak/>
         <w:t xml:space="preserve">    weight -5</w:t>
       </w:r>
     </w:p>
@@ -5665,8 +5769,486 @@
         <w:pStyle w:val="affffffff5"/>
       </w:pPr>
       <w:r>
+        <w:t>vrrp_instance VI_1 {</w:t>
+      </w:r>
+    </w:p>
+    <w:p>
+      <w:pPr>
+        <w:pStyle w:val="affffffff5"/>
+      </w:pPr>
+      <w:r>
+        <w:t xml:space="preserve">    state MASTER</w:t>
+      </w:r>
+    </w:p>
+    <w:p>
+      <w:pPr>
+        <w:pStyle w:val="affffffff5"/>
+      </w:pPr>
+      <w:r>
+        <w:t xml:space="preserve">    interface ens160</w:t>
+      </w:r>
+    </w:p>
+    <w:p>
+      <w:pPr>
+        <w:pStyle w:val="affffffff5"/>
+      </w:pPr>
+      <w:r>
+        <w:t xml:space="preserve">    mcast_src_ip </w:t>
+      </w:r>
+      <w:r>
+        <w:t>192.168.0.100</w:t>
+      </w:r>
+    </w:p>
+    <w:p>
+      <w:pPr>
+        <w:pStyle w:val="affffffff5"/>
+      </w:pPr>
+      <w:r>
+        <w:t xml:space="preserve">    virtual_router_id 51</w:t>
+      </w:r>
+    </w:p>
+    <w:p>
+      <w:pPr>
+        <w:pStyle w:val="affffffff5"/>
+      </w:pPr>
+      <w:r>
+        <w:t xml:space="preserve">    priority 100</w:t>
+      </w:r>
+    </w:p>
+    <w:p>
+      <w:pPr>
+        <w:pStyle w:val="affffffff5"/>
+      </w:pPr>
+      <w:r>
+        <w:t xml:space="preserve">    advert_int 2</w:t>
+      </w:r>
+    </w:p>
+    <w:p>
+      <w:pPr>
+        <w:pStyle w:val="affffffff5"/>
+      </w:pPr>
+      <w:r>
+        <w:t xml:space="preserve">    authentication {</w:t>
+      </w:r>
+    </w:p>
+    <w:p>
+      <w:pPr>
+        <w:pStyle w:val="affffffff5"/>
+      </w:pPr>
+      <w:r>
+        <w:t xml:space="preserve">        auth_type PASS</w:t>
+      </w:r>
+    </w:p>
+    <w:p>
+      <w:pPr>
+        <w:pStyle w:val="affffffff5"/>
+      </w:pPr>
+      <w:r>
+        <w:t xml:space="preserve">        auth_pass K8SHA_KA_AUTH</w:t>
+      </w:r>
+    </w:p>
+    <w:p>
+      <w:pPr>
+        <w:pStyle w:val="affffffff5"/>
+      </w:pPr>
+      <w:r>
+        <w:t xml:space="preserve">    }</w:t>
+      </w:r>
+    </w:p>
+    <w:p>
+      <w:pPr>
+        <w:pStyle w:val="affffffff5"/>
+      </w:pPr>
+      <w:r>
+        <w:t xml:space="preserve">    virtual_ipaddress {</w:t>
+      </w:r>
+    </w:p>
+    <w:p>
+      <w:pPr>
+        <w:pStyle w:val="affffffff5"/>
+      </w:pPr>
+      <w:r>
+        <w:t xml:space="preserve">        </w:t>
+      </w:r>
+      <w:r>
+        <w:t>192.168.0.200</w:t>
+      </w:r>
+    </w:p>
+    <w:p>
+      <w:pPr>
+        <w:pStyle w:val="affffffff5"/>
+      </w:pPr>
+      <w:r>
+        <w:t xml:space="preserve">    }</w:t>
+      </w:r>
+    </w:p>
+    <w:p>
+      <w:pPr>
+        <w:pStyle w:val="affffffff5"/>
+      </w:pPr>
+      <w:r>
+        <w:t>#    track_script {</w:t>
+      </w:r>
+    </w:p>
+    <w:p>
+      <w:pPr>
+        <w:pStyle w:val="affffffff5"/>
+      </w:pPr>
+      <w:r>
+        <w:t>#       chk_apiserver</w:t>
+      </w:r>
+    </w:p>
+    <w:p>
+      <w:pPr>
+        <w:pStyle w:val="affffffff5"/>
+      </w:pPr>
+      <w:r>
+        <w:t>#    }</w:t>
+      </w:r>
+    </w:p>
+    <w:p>
+      <w:pPr>
+        <w:pStyle w:val="affffffff5"/>
+      </w:pPr>
+      <w:r>
+        <w:t>}</w:t>
+      </w:r>
+    </w:p>
+    <w:p>
+      <w:pPr>
+        <w:pStyle w:val="affffffff4"/>
+      </w:pPr>
+      <w:r>
+        <w:t>Master02</w:t>
+      </w:r>
+      <w:r>
+        <w:rPr>
+          <w:rFonts w:hint="eastAsia"/>
+        </w:rPr>
+        <w:t>节点的配置：</w:t>
+      </w:r>
+    </w:p>
+    <w:p>
+      <w:pPr>
+        <w:pStyle w:val="affffffff5"/>
+      </w:pPr>
+      <w:r>
+        <w:t>! Configuration File for keepalived</w:t>
+      </w:r>
+    </w:p>
+    <w:p>
+      <w:pPr>
+        <w:pStyle w:val="affffffff5"/>
+      </w:pPr>
+      <w:r>
+        <w:t>global_defs {</w:t>
+      </w:r>
+    </w:p>
+    <w:p>
+      <w:pPr>
+        <w:pStyle w:val="affffffff5"/>
+      </w:pPr>
+      <w:r>
+        <w:t xml:space="preserve">    router_id LVS_DEVEL</w:t>
+      </w:r>
+    </w:p>
+    <w:p>
+      <w:pPr>
+        <w:pStyle w:val="affffffff5"/>
+      </w:pPr>
+      <w:r>
+        <w:t>}</w:t>
+      </w:r>
+    </w:p>
+    <w:p>
+      <w:pPr>
+        <w:pStyle w:val="affffffff5"/>
+      </w:pPr>
+      <w:r>
+        <w:t>vrrp_script chk_apiserver {</w:t>
+      </w:r>
+    </w:p>
+    <w:p>
+      <w:pPr>
+        <w:pStyle w:val="affffffff5"/>
+      </w:pPr>
+      <w:r>
+        <w:t xml:space="preserve">    script "/etc/keepalived/check_apiserver.sh"</w:t>
+      </w:r>
+    </w:p>
+    <w:p>
+      <w:pPr>
+        <w:pStyle w:val="affffffff5"/>
+      </w:pPr>
+      <w:r>
+        <w:t xml:space="preserve">    interval </w:t>
+      </w:r>
+      <w:r>
+        <w:t>10</w:t>
+      </w:r>
+    </w:p>
+    <w:p>
+      <w:pPr>
+        <w:pStyle w:val="affffffff5"/>
+      </w:pPr>
+      <w:r>
+        <w:t xml:space="preserve">    weight -5</w:t>
+      </w:r>
+    </w:p>
+    <w:p>
+      <w:pPr>
+        <w:pStyle w:val="affffffff5"/>
+      </w:pPr>
+      <w:r>
+        <w:t xml:space="preserve">    fall 3  </w:t>
+      </w:r>
+    </w:p>
+    <w:p>
+      <w:pPr>
+        <w:pStyle w:val="affffffff5"/>
+      </w:pPr>
+      <w:r>
+        <w:t xml:space="preserve">    rise 2</w:t>
+      </w:r>
+    </w:p>
+    <w:p>
+      <w:pPr>
+        <w:pStyle w:val="affffffff5"/>
+      </w:pPr>
+      <w:r>
+        <w:t>}</w:t>
+      </w:r>
+    </w:p>
+    <w:p>
+      <w:pPr>
+        <w:pStyle w:val="affffffff5"/>
+      </w:pPr>
+      <w:r>
+        <w:t>vrrp_instance VI_1 {</w:t>
+      </w:r>
+    </w:p>
+    <w:p>
+      <w:pPr>
+        <w:pStyle w:val="affffffff5"/>
+      </w:pPr>
+      <w:r>
+        <w:t xml:space="preserve">    state BACKUP</w:t>
+      </w:r>
+    </w:p>
+    <w:p>
+      <w:pPr>
+        <w:pStyle w:val="affffffff5"/>
+      </w:pPr>
+      <w:r>
+        <w:t xml:space="preserve">    interface ens160</w:t>
+      </w:r>
+    </w:p>
+    <w:p>
+      <w:pPr>
+        <w:pStyle w:val="affffffff5"/>
+      </w:pPr>
+      <w:r>
+        <w:t xml:space="preserve">    mcast_src_ip </w:t>
+      </w:r>
+      <w:r>
+        <w:t>192.168.0.106</w:t>
+      </w:r>
+    </w:p>
+    <w:p>
+      <w:pPr>
+        <w:pStyle w:val="affffffff5"/>
+      </w:pPr>
+      <w:r>
+        <w:t xml:space="preserve">    virtual_router_id 51</w:t>
+      </w:r>
+    </w:p>
+    <w:p>
+      <w:pPr>
+        <w:pStyle w:val="affffffff5"/>
+      </w:pPr>
+      <w:r>
+        <w:t xml:space="preserve">    priority 101</w:t>
+      </w:r>
+    </w:p>
+    <w:p>
+      <w:pPr>
+        <w:pStyle w:val="affffffff5"/>
+      </w:pPr>
+      <w:r>
+        <w:t xml:space="preserve">    advert_int 2</w:t>
+      </w:r>
+    </w:p>
+    <w:p>
+      <w:pPr>
+        <w:pStyle w:val="affffffff5"/>
+      </w:pPr>
+      <w:r>
+        <w:t xml:space="preserve">    authentication {</w:t>
+      </w:r>
+    </w:p>
+    <w:p>
+      <w:pPr>
+        <w:pStyle w:val="affffffff5"/>
+      </w:pPr>
+      <w:r>
+        <w:t xml:space="preserve">        auth_type PASS</w:t>
+      </w:r>
+    </w:p>
+    <w:p>
+      <w:pPr>
+        <w:pStyle w:val="affffffff5"/>
+      </w:pPr>
+      <w:r>
+        <w:t xml:space="preserve">        auth_pass K8SHA_KA_AUTH</w:t>
+      </w:r>
+    </w:p>
+    <w:p>
+      <w:pPr>
+        <w:pStyle w:val="affffffff5"/>
+      </w:pPr>
+      <w:r>
+        <w:t xml:space="preserve">    }</w:t>
+      </w:r>
+    </w:p>
+    <w:p>
+      <w:pPr>
+        <w:pStyle w:val="affffffff5"/>
+      </w:pPr>
+      <w:r>
+        <w:t xml:space="preserve">    virtual_ipaddress {</w:t>
+      </w:r>
+    </w:p>
+    <w:p>
+      <w:pPr>
+        <w:pStyle w:val="affffffff5"/>
+      </w:pPr>
+      <w:r>
+        <w:t xml:space="preserve">        </w:t>
+      </w:r>
+      <w:r>
+        <w:t>192.168.0.200</w:t>
+      </w:r>
+    </w:p>
+    <w:p>
+      <w:pPr>
+        <w:pStyle w:val="affffffff5"/>
+      </w:pPr>
+      <w:r>
+        <w:t xml:space="preserve">    }</w:t>
+      </w:r>
+    </w:p>
+    <w:p>
+      <w:pPr>
+        <w:pStyle w:val="affffffff5"/>
+      </w:pPr>
+      <w:r>
+        <w:t>#    track_script {</w:t>
+      </w:r>
+    </w:p>
+    <w:p>
+      <w:pPr>
+        <w:pStyle w:val="affffffff5"/>
+      </w:pPr>
+      <w:r>
+        <w:t>#       chk_apiserver</w:t>
+      </w:r>
+    </w:p>
+    <w:p>
+      <w:pPr>
+        <w:pStyle w:val="affffffff5"/>
+      </w:pPr>
+      <w:r>
+        <w:t>#    }</w:t>
+      </w:r>
+    </w:p>
+    <w:p>
+      <w:pPr>
+        <w:pStyle w:val="affffffff5"/>
+      </w:pPr>
+      <w:r>
+        <w:t>}</w:t>
+      </w:r>
+    </w:p>
+    <w:p>
+      <w:pPr>
+        <w:pStyle w:val="affffffff4"/>
+      </w:pPr>
+      <w:r>
+        <w:t>Master03</w:t>
+      </w:r>
+      <w:r>
+        <w:rPr>
+          <w:rFonts w:hint="eastAsia"/>
+        </w:rPr>
+        <w:t>节点的配置：</w:t>
+      </w:r>
+    </w:p>
+    <w:p>
+      <w:pPr>
+        <w:pStyle w:val="affffffff5"/>
+      </w:pPr>
+      <w:r>
+        <w:t>! Configuration File for keepalived</w:t>
+      </w:r>
+    </w:p>
+    <w:p>
+      <w:pPr>
+        <w:pStyle w:val="affffffff5"/>
+      </w:pPr>
+      <w:r>
+        <w:t>global_defs {</w:t>
+      </w:r>
+    </w:p>
+    <w:p>
+      <w:pPr>
+        <w:pStyle w:val="affffffff5"/>
+      </w:pPr>
+      <w:r>
+        <w:t xml:space="preserve">    router_id LVS_DEVEL</w:t>
+      </w:r>
+    </w:p>
+    <w:p>
+      <w:pPr>
+        <w:pStyle w:val="affffffff5"/>
+      </w:pPr>
+      <w:r>
+        <w:t>}</w:t>
+      </w:r>
+    </w:p>
+    <w:p>
+      <w:pPr>
+        <w:pStyle w:val="affffffff5"/>
+      </w:pPr>
+      <w:r>
+        <w:t>vrrp_script chk_apiserver {</w:t>
+      </w:r>
+    </w:p>
+    <w:p>
+      <w:pPr>
+        <w:pStyle w:val="affffffff5"/>
+      </w:pPr>
+      <w:r>
+        <w:t xml:space="preserve">    script "/etc/keepalived/check_apiserver.sh"</w:t>
+      </w:r>
+    </w:p>
+    <w:p>
+      <w:pPr>
+        <w:pStyle w:val="affffffff5"/>
+      </w:pPr>
+      <w:r>
+        <w:t xml:space="preserve">    interval </w:t>
+      </w:r>
+      <w:r>
+        <w:t>10</w:t>
+      </w:r>
+    </w:p>
+    <w:p>
+      <w:pPr>
+        <w:pStyle w:val="affffffff5"/>
+      </w:pPr>
+      <w:r>
         <w:lastRenderedPageBreak/>
-        <w:t>vrrp_instance VI_1 {</w:t>
+        <w:t xml:space="preserve">    weight -5</w:t>
       </w:r>
     </w:p>
     <w:p>
@@ -5674,7 +6256,7 @@
         <w:pStyle w:val="affffffff5"/>
       </w:pPr>
       <w:r>
-        <w:t xml:space="preserve">    state MASTER</w:t>
+        <w:t xml:space="preserve">    fall 3  </w:t>
       </w:r>
     </w:p>
     <w:p>
@@ -5682,7 +6264,7 @@
         <w:pStyle w:val="affffffff5"/>
       </w:pPr>
       <w:r>
-        <w:t xml:space="preserve">    interface ens160</w:t>
+        <w:t xml:space="preserve">    rise 2</w:t>
       </w:r>
     </w:p>
     <w:p>
@@ -5690,10 +6272,7 @@
         <w:pStyle w:val="affffffff5"/>
       </w:pPr>
       <w:r>
-        <w:t xml:space="preserve">    mcast_src_ip </w:t>
-      </w:r>
-      <w:r>
-        <w:t>192.168.0.100</w:t>
+        <w:t>}</w:t>
       </w:r>
     </w:p>
     <w:p>
@@ -5701,482 +6280,6 @@
         <w:pStyle w:val="affffffff5"/>
       </w:pPr>
       <w:r>
-        <w:t xml:space="preserve">    virtual_router_id 51</w:t>
-      </w:r>
-    </w:p>
-    <w:p>
-      <w:pPr>
-        <w:pStyle w:val="affffffff5"/>
-      </w:pPr>
-      <w:r>
-        <w:t xml:space="preserve">    priority 100</w:t>
-      </w:r>
-    </w:p>
-    <w:p>
-      <w:pPr>
-        <w:pStyle w:val="affffffff5"/>
-      </w:pPr>
-      <w:r>
-        <w:t xml:space="preserve">    advert_int 2</w:t>
-      </w:r>
-    </w:p>
-    <w:p>
-      <w:pPr>
-        <w:pStyle w:val="affffffff5"/>
-      </w:pPr>
-      <w:r>
-        <w:t xml:space="preserve">    authentication {</w:t>
-      </w:r>
-    </w:p>
-    <w:p>
-      <w:pPr>
-        <w:pStyle w:val="affffffff5"/>
-      </w:pPr>
-      <w:r>
-        <w:t xml:space="preserve">        auth_type PASS</w:t>
-      </w:r>
-    </w:p>
-    <w:p>
-      <w:pPr>
-        <w:pStyle w:val="affffffff5"/>
-      </w:pPr>
-      <w:r>
-        <w:t xml:space="preserve">        auth_pass K8SHA_KA_AUTH</w:t>
-      </w:r>
-    </w:p>
-    <w:p>
-      <w:pPr>
-        <w:pStyle w:val="affffffff5"/>
-      </w:pPr>
-      <w:r>
-        <w:t xml:space="preserve">    }</w:t>
-      </w:r>
-    </w:p>
-    <w:p>
-      <w:pPr>
-        <w:pStyle w:val="affffffff5"/>
-      </w:pPr>
-      <w:r>
-        <w:t xml:space="preserve">    virtual_ipaddress {</w:t>
-      </w:r>
-    </w:p>
-    <w:p>
-      <w:pPr>
-        <w:pStyle w:val="affffffff5"/>
-      </w:pPr>
-      <w:r>
-        <w:t xml:space="preserve">        </w:t>
-      </w:r>
-      <w:r>
-        <w:t>192.168.0.200</w:t>
-      </w:r>
-    </w:p>
-    <w:p>
-      <w:pPr>
-        <w:pStyle w:val="affffffff5"/>
-      </w:pPr>
-      <w:r>
-        <w:t xml:space="preserve">    }</w:t>
-      </w:r>
-    </w:p>
-    <w:p>
-      <w:pPr>
-        <w:pStyle w:val="affffffff5"/>
-      </w:pPr>
-      <w:r>
-        <w:t>#    track_script {</w:t>
-      </w:r>
-    </w:p>
-    <w:p>
-      <w:pPr>
-        <w:pStyle w:val="affffffff5"/>
-      </w:pPr>
-      <w:r>
-        <w:t>#       chk_apiserver</w:t>
-      </w:r>
-    </w:p>
-    <w:p>
-      <w:pPr>
-        <w:pStyle w:val="affffffff5"/>
-      </w:pPr>
-      <w:r>
-        <w:t>#    }</w:t>
-      </w:r>
-    </w:p>
-    <w:p>
-      <w:pPr>
-        <w:pStyle w:val="affffffff5"/>
-      </w:pPr>
-      <w:r>
-        <w:t>}</w:t>
-      </w:r>
-    </w:p>
-    <w:p>
-      <w:pPr>
-        <w:pStyle w:val="affffffff4"/>
-      </w:pPr>
-      <w:r>
-        <w:t>Master02</w:t>
-      </w:r>
-      <w:r>
-        <w:rPr>
-          <w:rFonts w:hint="eastAsia"/>
-        </w:rPr>
-        <w:t>节点的配置：</w:t>
-      </w:r>
-    </w:p>
-    <w:p>
-      <w:pPr>
-        <w:pStyle w:val="affffffff5"/>
-      </w:pPr>
-      <w:r>
-        <w:t>! Configuration File for keepalived</w:t>
-      </w:r>
-    </w:p>
-    <w:p>
-      <w:pPr>
-        <w:pStyle w:val="affffffff5"/>
-      </w:pPr>
-      <w:r>
-        <w:t>global_defs {</w:t>
-      </w:r>
-    </w:p>
-    <w:p>
-      <w:pPr>
-        <w:pStyle w:val="affffffff5"/>
-      </w:pPr>
-      <w:r>
-        <w:t xml:space="preserve">    router_id LVS_DEVEL</w:t>
-      </w:r>
-    </w:p>
-    <w:p>
-      <w:pPr>
-        <w:pStyle w:val="affffffff5"/>
-      </w:pPr>
-      <w:r>
-        <w:t>}</w:t>
-      </w:r>
-    </w:p>
-    <w:p>
-      <w:pPr>
-        <w:pStyle w:val="affffffff5"/>
-      </w:pPr>
-      <w:r>
-        <w:t>vrrp_script chk_apiserver {</w:t>
-      </w:r>
-    </w:p>
-    <w:p>
-      <w:pPr>
-        <w:pStyle w:val="affffffff5"/>
-      </w:pPr>
-      <w:r>
-        <w:t xml:space="preserve">    script "/etc/keepalived/check_apiserver.sh"</w:t>
-      </w:r>
-    </w:p>
-    <w:p>
-      <w:pPr>
-        <w:pStyle w:val="affffffff5"/>
-      </w:pPr>
-      <w:r>
-        <w:t xml:space="preserve">    interval </w:t>
-      </w:r>
-      <w:r>
-        <w:t>10</w:t>
-      </w:r>
-    </w:p>
-    <w:p>
-      <w:pPr>
-        <w:pStyle w:val="affffffff5"/>
-      </w:pPr>
-      <w:r>
-        <w:t xml:space="preserve">    weight -5</w:t>
-      </w:r>
-    </w:p>
-    <w:p>
-      <w:pPr>
-        <w:pStyle w:val="affffffff5"/>
-      </w:pPr>
-      <w:r>
-        <w:t xml:space="preserve">    fall 3  </w:t>
-      </w:r>
-    </w:p>
-    <w:p>
-      <w:pPr>
-        <w:pStyle w:val="affffffff5"/>
-      </w:pPr>
-      <w:r>
-        <w:t xml:space="preserve">    rise 2</w:t>
-      </w:r>
-    </w:p>
-    <w:p>
-      <w:pPr>
-        <w:pStyle w:val="affffffff5"/>
-      </w:pPr>
-      <w:r>
-        <w:t>}</w:t>
-      </w:r>
-    </w:p>
-    <w:p>
-      <w:pPr>
-        <w:pStyle w:val="affffffff5"/>
-      </w:pPr>
-      <w:r>
-        <w:t>vrrp_instance VI_1 {</w:t>
-      </w:r>
-    </w:p>
-    <w:p>
-      <w:pPr>
-        <w:pStyle w:val="affffffff5"/>
-      </w:pPr>
-      <w:r>
-        <w:t xml:space="preserve">    state BACKUP</w:t>
-      </w:r>
-    </w:p>
-    <w:p>
-      <w:pPr>
-        <w:pStyle w:val="affffffff5"/>
-      </w:pPr>
-      <w:r>
-        <w:t xml:space="preserve">    interface ens160</w:t>
-      </w:r>
-    </w:p>
-    <w:p>
-      <w:pPr>
-        <w:pStyle w:val="affffffff5"/>
-      </w:pPr>
-      <w:r>
-        <w:t xml:space="preserve">    mcast_src_ip </w:t>
-      </w:r>
-      <w:r>
-        <w:t>192.168.0.106</w:t>
-      </w:r>
-    </w:p>
-    <w:p>
-      <w:pPr>
-        <w:pStyle w:val="affffffff5"/>
-      </w:pPr>
-      <w:r>
-        <w:t xml:space="preserve">    virtual_router_id 51</w:t>
-      </w:r>
-    </w:p>
-    <w:p>
-      <w:pPr>
-        <w:pStyle w:val="affffffff5"/>
-      </w:pPr>
-      <w:r>
-        <w:t xml:space="preserve">    priority 101</w:t>
-      </w:r>
-    </w:p>
-    <w:p>
-      <w:pPr>
-        <w:pStyle w:val="affffffff5"/>
-      </w:pPr>
-      <w:r>
-        <w:t xml:space="preserve">    advert_int 2</w:t>
-      </w:r>
-    </w:p>
-    <w:p>
-      <w:pPr>
-        <w:pStyle w:val="affffffff5"/>
-      </w:pPr>
-      <w:r>
-        <w:t xml:space="preserve">    authentication {</w:t>
-      </w:r>
-    </w:p>
-    <w:p>
-      <w:pPr>
-        <w:pStyle w:val="affffffff5"/>
-      </w:pPr>
-      <w:r>
-        <w:t xml:space="preserve">        auth_type PASS</w:t>
-      </w:r>
-    </w:p>
-    <w:p>
-      <w:pPr>
-        <w:pStyle w:val="affffffff5"/>
-      </w:pPr>
-      <w:r>
-        <w:t xml:space="preserve">        auth_pass K8SHA_KA_AUTH</w:t>
-      </w:r>
-    </w:p>
-    <w:p>
-      <w:pPr>
-        <w:pStyle w:val="affffffff5"/>
-      </w:pPr>
-      <w:r>
-        <w:t xml:space="preserve">    }</w:t>
-      </w:r>
-    </w:p>
-    <w:p>
-      <w:pPr>
-        <w:pStyle w:val="affffffff5"/>
-      </w:pPr>
-      <w:r>
-        <w:t xml:space="preserve">    virtual_ipaddress {</w:t>
-      </w:r>
-    </w:p>
-    <w:p>
-      <w:pPr>
-        <w:pStyle w:val="affffffff5"/>
-      </w:pPr>
-      <w:r>
-        <w:t xml:space="preserve">        </w:t>
-      </w:r>
-      <w:r>
-        <w:t>192.168.0.200</w:t>
-      </w:r>
-    </w:p>
-    <w:p>
-      <w:pPr>
-        <w:pStyle w:val="affffffff5"/>
-      </w:pPr>
-      <w:r>
-        <w:t xml:space="preserve">    }</w:t>
-      </w:r>
-    </w:p>
-    <w:p>
-      <w:pPr>
-        <w:pStyle w:val="affffffff5"/>
-      </w:pPr>
-      <w:r>
-        <w:t>#    track_script {</w:t>
-      </w:r>
-    </w:p>
-    <w:p>
-      <w:pPr>
-        <w:pStyle w:val="affffffff5"/>
-      </w:pPr>
-      <w:r>
-        <w:t>#       chk_apiserver</w:t>
-      </w:r>
-    </w:p>
-    <w:p>
-      <w:pPr>
-        <w:pStyle w:val="affffffff5"/>
-      </w:pPr>
-      <w:r>
-        <w:t>#    }</w:t>
-      </w:r>
-    </w:p>
-    <w:p>
-      <w:pPr>
-        <w:pStyle w:val="affffffff5"/>
-      </w:pPr>
-      <w:r>
-        <w:t>}</w:t>
-      </w:r>
-    </w:p>
-    <w:p>
-      <w:pPr>
-        <w:pStyle w:val="affffffff4"/>
-      </w:pPr>
-      <w:r>
-        <w:t>Master03</w:t>
-      </w:r>
-      <w:r>
-        <w:rPr>
-          <w:rFonts w:hint="eastAsia"/>
-        </w:rPr>
-        <w:t>节点的配置：</w:t>
-      </w:r>
-    </w:p>
-    <w:p>
-      <w:pPr>
-        <w:pStyle w:val="affffffff5"/>
-      </w:pPr>
-      <w:r>
-        <w:t>! Configuration File for keepalived</w:t>
-      </w:r>
-    </w:p>
-    <w:p>
-      <w:pPr>
-        <w:pStyle w:val="affffffff5"/>
-      </w:pPr>
-      <w:r>
-        <w:t>global_defs {</w:t>
-      </w:r>
-    </w:p>
-    <w:p>
-      <w:pPr>
-        <w:pStyle w:val="affffffff5"/>
-      </w:pPr>
-      <w:r>
-        <w:t xml:space="preserve">    router_id LVS_DEVEL</w:t>
-      </w:r>
-    </w:p>
-    <w:p>
-      <w:pPr>
-        <w:pStyle w:val="affffffff5"/>
-      </w:pPr>
-      <w:r>
-        <w:t>}</w:t>
-      </w:r>
-    </w:p>
-    <w:p>
-      <w:pPr>
-        <w:pStyle w:val="affffffff5"/>
-      </w:pPr>
-      <w:r>
-        <w:t>vrrp_script chk_apiserver {</w:t>
-      </w:r>
-    </w:p>
-    <w:p>
-      <w:pPr>
-        <w:pStyle w:val="affffffff5"/>
-      </w:pPr>
-      <w:r>
-        <w:t xml:space="preserve">    script "/etc/keepalived/check_apiserver.sh"</w:t>
-      </w:r>
-    </w:p>
-    <w:p>
-      <w:pPr>
-        <w:pStyle w:val="affffffff5"/>
-      </w:pPr>
-      <w:r>
-        <w:t xml:space="preserve">    interval </w:t>
-      </w:r>
-      <w:r>
-        <w:t>10</w:t>
-      </w:r>
-    </w:p>
-    <w:p>
-      <w:pPr>
-        <w:pStyle w:val="affffffff5"/>
-      </w:pPr>
-      <w:r>
-        <w:t xml:space="preserve">    weight -5</w:t>
-      </w:r>
-    </w:p>
-    <w:p>
-      <w:pPr>
-        <w:pStyle w:val="affffffff5"/>
-      </w:pPr>
-      <w:r>
-        <w:t xml:space="preserve">    fall 3  </w:t>
-      </w:r>
-    </w:p>
-    <w:p>
-      <w:pPr>
-        <w:pStyle w:val="affffffff5"/>
-      </w:pPr>
-      <w:r>
-        <w:t xml:space="preserve">    rise 2</w:t>
-      </w:r>
-    </w:p>
-    <w:p>
-      <w:pPr>
-        <w:pStyle w:val="affffffff5"/>
-      </w:pPr>
-      <w:r>
-        <w:t>}</w:t>
-      </w:r>
-    </w:p>
-    <w:p>
-      <w:pPr>
-        <w:pStyle w:val="affffffff5"/>
-      </w:pPr>
-      <w:r>
-        <w:lastRenderedPageBreak/>
         <w:t>vrrp_instance VI_1 {</w:t>
       </w:r>
     </w:p>
@@ -6694,6 +6797,7 @@
         <w:rPr>
           <w:rFonts w:hint="eastAsia"/>
         </w:rPr>
+        <w:lastRenderedPageBreak/>
         <w:t>如果不通或者</w:t>
       </w:r>
       <w:r>
@@ -6702,8 +6806,6 @@
         </w:rPr>
         <w:t>非常快速的</w:t>
       </w:r>
-      <w:bookmarkStart w:id="19" w:name="_GoBack"/>
-      <w:bookmarkEnd w:id="19"/>
       <w:r>
         <w:rPr>
           <w:rFonts w:hint="eastAsia"/>
@@ -6790,7 +6892,6 @@
         <w:rPr>
           <w:rFonts w:hint="eastAsia"/>
         </w:rPr>
-        <w:lastRenderedPageBreak/>
         <w:t>所有节点查看</w:t>
       </w:r>
       <w:r>
@@ -7247,6 +7348,7 @@
         <w:pStyle w:val="Swift"/>
       </w:pPr>
       <w:r>
+        <w:lastRenderedPageBreak/>
         <w:t xml:space="preserve">  serviceSubnet: 10.96.0.0/12</w:t>
       </w:r>
     </w:p>
@@ -7286,7 +7388,6 @@
         <w:pStyle w:val="afff4"/>
       </w:pPr>
       <w:r>
-        <w:lastRenderedPageBreak/>
         <w:t>kubeadm config migrate --old-config kubeadm-config.yaml --new-config new.yaml</w:t>
       </w:r>
     </w:p>
@@ -7805,7 +7906,6 @@
           <w:sz w:val="18"/>
           <w:szCs w:val="18"/>
         </w:rPr>
-        <w:lastRenderedPageBreak/>
         <w:t xml:space="preserve">    --discovery-token-ca-cert-hash sha256:86ee9b6a65c6d8641507e9e56e66dad47cfa15b41b52a11e175c5f9588a485b8 \</w:t>
       </w:r>
     </w:p>
@@ -8201,6 +8301,7 @@
         <w:t xml:space="preserve">kube-apiserver-k8s-master01            1/1       Running   0          13m       </w:t>
       </w:r>
       <w:r>
+        <w:lastRenderedPageBreak/>
         <w:t>192.168.0.100</w:t>
       </w:r>
       <w:r>
@@ -8229,7 +8330,6 @@
         <w:t xml:space="preserve">kube-proxy-8d4qc                       1/1       Running   0          14m       </w:t>
       </w:r>
       <w:r>
-        <w:lastRenderedPageBreak/>
         <w:t>192.168.0.100</w:t>
       </w:r>
       <w:r>
@@ -8781,6 +8881,7 @@
         <w:rPr>
           <w:rFonts w:hint="eastAsia"/>
         </w:rPr>
+        <w:lastRenderedPageBreak/>
         <w:t>初始化其他</w:t>
       </w:r>
       <w:r>
@@ -8807,17 +8908,7 @@
           <w:sz w:val="18"/>
           <w:szCs w:val="18"/>
         </w:rPr>
-        <w:t xml:space="preserve">kubeadm join 192.168.0.200:16443 --token 9zp1xe.h5kpi1b9kd5blk76     --discovery-token-ca-cert-hash </w:t>
-      </w:r>
-      <w:r>
-        <w:rPr>
-          <w:rFonts w:ascii="Courier New" w:hAnsi="Courier New"/>
-          <w:kern w:val="2"/>
-          <w:sz w:val="18"/>
-          <w:szCs w:val="18"/>
-        </w:rPr>
-        <w:lastRenderedPageBreak/>
-        <w:t>sha256:6ba6e5205ac27e39e03d3b89a639ef70f6503fb877b1cf8a332b399549471740</w:t>
+        <w:t>kubeadm join 192.168.0.200:16443 --token 9zp1xe.h5kpi1b9kd5blk76     --discovery-token-ca-cert-hash sha256:6ba6e5205ac27e39e03d3b89a639ef70f6503fb877b1cf8a332b399549471740</w:t>
       </w:r>
       <w:r>
         <w:rPr>
@@ -9474,7 +9565,11 @@
         <w:pStyle w:val="Swift"/>
       </w:pPr>
       <w:r>
-        <w:t>aggregated-metrics-reader.yaml  auth-delegator.yaml  auth-reader.yaml  metrics-apiservice.yaml  metrics-server-deployment.yaml  metrics-server-service.yaml  resource-reader.yaml</w:t>
+        <w:t>aggregated-metrics-reader.yaml  auth-delegator.yaml  auth-reader.yaml  metrics-apiservice.yaml  metrics-server-deployment.yaml  metrics-server-service.yaml  resource-</w:t>
+      </w:r>
+      <w:r>
+        <w:lastRenderedPageBreak/>
+        <w:t>reader.yaml</w:t>
       </w:r>
     </w:p>
     <w:p>
@@ -9498,11 +9593,7 @@
         <w:pStyle w:val="Swift"/>
       </w:pPr>
       <w:r>
-        <w:t xml:space="preserve">clusterrolebinding.rbac.authorization.k8s.io/metrics-server:system:auth-delegator </w:t>
-      </w:r>
-      <w:r>
-        <w:lastRenderedPageBreak/>
-        <w:t>created</w:t>
+        <w:t>clusterrolebinding.rbac.authorization.k8s.io/metrics-server:system:auth-delegator created</w:t>
       </w:r>
     </w:p>
     <w:p>
@@ -10969,529 +11060,522 @@
       <w:pPr>
         <w:pStyle w:val="affffffffff3"/>
         <w:rPr>
+          <w:color w:val="FF0000"/>
+        </w:rPr>
+      </w:pPr>
+      <w:r>
+        <w:rPr>
           <w:rFonts w:hint="eastAsia"/>
           <w:color w:val="FF0000"/>
         </w:rPr>
-      </w:pPr>
+        <w:t>在</w:t>
+      </w:r>
       <w:r>
         <w:rPr>
           <w:rFonts w:hint="eastAsia"/>
           <w:color w:val="FF0000"/>
         </w:rPr>
-        <w:t>在</w:t>
+        <w:t>master</w:t>
+      </w:r>
+      <w:r>
+        <w:rPr>
+          <w:color w:val="FF0000"/>
+        </w:rPr>
+        <w:t>01</w:t>
       </w:r>
       <w:r>
         <w:rPr>
           <w:rFonts w:hint="eastAsia"/>
           <w:color w:val="FF0000"/>
         </w:rPr>
-        <w:t>master</w:t>
-      </w:r>
-      <w:r>
+        <w:t>节点执行</w:t>
+      </w:r>
+    </w:p>
+    <w:p>
+      <w:pPr>
+        <w:pStyle w:val="affffffff5"/>
+      </w:pPr>
+      <w:r>
+        <w:t>kubectl edit cm kube-proxy -n kube-system</w:t>
+      </w:r>
+    </w:p>
+    <w:p>
+      <w:pPr>
+        <w:pStyle w:val="affffffff5"/>
+      </w:pPr>
+      <w:r>
+        <w:t>mode</w:t>
+      </w:r>
+      <w:r>
+        <w:rPr>
+          <w:rFonts w:ascii="µÈÏß Western" w:hAnsi="µÈÏß Western" w:cs="µÈÏß Western"/>
+        </w:rPr>
+        <w:t>: “ipvs”</w:t>
+      </w:r>
+    </w:p>
+    <w:p>
+      <w:pPr>
+        <w:pStyle w:val="affffffff4"/>
+      </w:pPr>
+      <w:r>
+        <w:rPr>
+          <w:rFonts w:hint="eastAsia"/>
+        </w:rPr>
+        <w:t>更新</w:t>
+      </w:r>
+      <w:r>
+        <w:t>Kube-Proxy</w:t>
+      </w:r>
+      <w:r>
+        <w:rPr>
+          <w:rFonts w:hint="eastAsia"/>
+        </w:rPr>
+        <w:t>的</w:t>
+      </w:r>
+      <w:r>
+        <w:t>Pod</w:t>
+      </w:r>
+      <w:r>
+        <w:rPr>
+          <w:rFonts w:hint="eastAsia"/>
+        </w:rPr>
+        <w:t>：</w:t>
+      </w:r>
+    </w:p>
+    <w:p>
+      <w:pPr>
+        <w:pStyle w:val="affffffff5"/>
+      </w:pPr>
+      <w:r>
+        <w:t>kubectl patch daemonset kube-proxy -p "{\"spec\":{\"template\":{\"metadata\":{\"annotations\":{\"date\":\"`date +'%s'`\"}}}}}" -n kube-system</w:t>
+      </w:r>
+    </w:p>
+    <w:p>
+      <w:pPr>
+        <w:pStyle w:val="affffffff4"/>
+      </w:pPr>
+      <w:r>
+        <w:rPr>
+          <w:rFonts w:hint="eastAsia"/>
+        </w:rPr>
+        <w:t>验证</w:t>
+      </w:r>
+      <w:r>
+        <w:t>Kube-Proxy</w:t>
+      </w:r>
+      <w:r>
+        <w:rPr>
+          <w:rFonts w:hint="eastAsia"/>
+        </w:rPr>
+        <w:t>模式</w:t>
+      </w:r>
+    </w:p>
+    <w:p>
+      <w:pPr>
+        <w:pStyle w:val="affffffff5"/>
+      </w:pPr>
+      <w:r>
+        <w:t>[root@k8s-master01 1.1.1]# curl 127.0.0.1:10249/proxyMode</w:t>
+      </w:r>
+    </w:p>
+    <w:p>
+      <w:pPr>
+        <w:pStyle w:val="affffffff5"/>
+      </w:pPr>
+      <w:r>
+        <w:t>ipvs</w:t>
+      </w:r>
+    </w:p>
+    <w:p/>
+    <w:p>
+      <w:pPr>
         <w:rPr>
           <w:color w:val="FF0000"/>
         </w:rPr>
-        <w:t>01</w:t>
-      </w:r>
+      </w:pPr>
       <w:r>
         <w:rPr>
           <w:rFonts w:hint="eastAsia"/>
           <w:color w:val="FF0000"/>
         </w:rPr>
-        <w:t>节点执行</w:t>
-      </w:r>
-    </w:p>
-    <w:p>
-      <w:pPr>
-        <w:pStyle w:val="affffffff5"/>
-      </w:pPr>
-      <w:r>
-        <w:t>kubectl edit cm kube-proxy -n kube-system</w:t>
-      </w:r>
-    </w:p>
-    <w:p>
-      <w:pPr>
-        <w:pStyle w:val="affffffff5"/>
-      </w:pPr>
-      <w:r>
-        <w:t>mode</w:t>
-      </w:r>
-      <w:r>
-        <w:rPr>
-          <w:rFonts w:ascii="µÈÏß Western" w:hAnsi="µÈÏß Western" w:cs="µÈÏß Western"/>
-        </w:rPr>
-        <w:t>: “ipvs”</w:t>
-      </w:r>
-    </w:p>
-    <w:p>
-      <w:pPr>
-        <w:pStyle w:val="affffffff4"/>
-      </w:pPr>
-      <w:r>
-        <w:rPr>
-          <w:rFonts w:hint="eastAsia"/>
-        </w:rPr>
-        <w:t>更新</w:t>
-      </w:r>
-      <w:r>
-        <w:t>Kube-Proxy</w:t>
-      </w:r>
-      <w:r>
-        <w:rPr>
-          <w:rFonts w:hint="eastAsia"/>
-        </w:rPr>
-        <w:t>的</w:t>
-      </w:r>
-      <w:r>
-        <w:t>Pod</w:t>
-      </w:r>
-      <w:r>
-        <w:rPr>
-          <w:rFonts w:hint="eastAsia"/>
-        </w:rPr>
-        <w:t>：</w:t>
-      </w:r>
-    </w:p>
-    <w:p>
-      <w:pPr>
-        <w:pStyle w:val="affffffff5"/>
-      </w:pPr>
-      <w:r>
-        <w:t>kubectl patch daemonset kube-proxy -p "{\"spec\":{\"template\":{\"metadata\":{\"annotations\":{\"date\":\"`date +'%s'`\"}}}}}" -n kube-system</w:t>
-      </w:r>
-    </w:p>
-    <w:p>
-      <w:pPr>
-        <w:pStyle w:val="affffffff4"/>
-      </w:pPr>
-      <w:r>
-        <w:rPr>
-          <w:rFonts w:hint="eastAsia"/>
-        </w:rPr>
-        <w:t>验证</w:t>
-      </w:r>
-      <w:r>
-        <w:t>Kube-Proxy</w:t>
-      </w:r>
-      <w:r>
-        <w:rPr>
-          <w:rFonts w:hint="eastAsia"/>
-        </w:rPr>
-        <w:t>模式</w:t>
-      </w:r>
-    </w:p>
-    <w:p>
-      <w:pPr>
-        <w:pStyle w:val="affffffff5"/>
-      </w:pPr>
-      <w:r>
-        <w:t>[root@k8s-master01 1.1.1]# curl 127.0.0.1:10249/proxyMode</w:t>
-      </w:r>
-    </w:p>
-    <w:p>
-      <w:pPr>
-        <w:pStyle w:val="affffffff5"/>
-      </w:pPr>
-      <w:r>
-        <w:t>ipvs</w:t>
-      </w:r>
-    </w:p>
-    <w:p/>
-    <w:p>
-      <w:pPr>
-        <w:rPr>
-          <w:color w:val="FF0000"/>
-        </w:rPr>
-      </w:pPr>
+        <w:lastRenderedPageBreak/>
+        <w:t>在所有的</w:t>
+      </w:r>
       <w:r>
         <w:rPr>
           <w:rFonts w:hint="eastAsia"/>
           <w:color w:val="FF0000"/>
         </w:rPr>
-        <w:lastRenderedPageBreak/>
-        <w:t>在所有的</w:t>
+        <w:t>master</w:t>
       </w:r>
       <w:r>
         <w:rPr>
           <w:rFonts w:hint="eastAsia"/>
           <w:color w:val="FF0000"/>
         </w:rPr>
-        <w:t>master</w:t>
-      </w:r>
+        <w:t>节点</w:t>
+      </w:r>
+    </w:p>
+    <w:p>
+      <w:r>
+        <w:rPr>
+          <w:rFonts w:hint="eastAsia"/>
+        </w:rPr>
+        <w:t>开启</w:t>
+      </w:r>
+      <w:r>
+        <w:rPr>
+          <w:rFonts w:hint="eastAsia"/>
+        </w:rPr>
+        <w:t>keepalived</w:t>
+      </w:r>
+      <w:r>
+        <w:rPr>
+          <w:rFonts w:hint="eastAsia"/>
+        </w:rPr>
+        <w:t>的健康检查：</w:t>
+      </w:r>
+    </w:p>
+    <w:p>
+      <w:pPr>
+        <w:pStyle w:val="affffffff5"/>
+      </w:pPr>
+      <w:r>
+        <w:t xml:space="preserve">[root@k8s-master01 etc]# </w:t>
+      </w:r>
+      <w:r>
+        <w:rPr>
+          <w:rFonts w:hint="eastAsia"/>
+        </w:rPr>
+        <w:t>vim</w:t>
+      </w:r>
+      <w:r>
+        <w:t xml:space="preserve"> /etc/keepalived</w:t>
+      </w:r>
+    </w:p>
+    <w:p>
+      <w:pPr>
+        <w:pStyle w:val="affffffff5"/>
+      </w:pPr>
+    </w:p>
+    <w:p>
+      <w:pPr>
+        <w:pStyle w:val="affffffff5"/>
+      </w:pPr>
+      <w:r>
+        <w:t xml:space="preserve">[root@k8s-master01 ~]# vim /etc/keepalived/keepalived.conf </w:t>
+      </w:r>
+    </w:p>
+    <w:p>
+      <w:pPr>
+        <w:pStyle w:val="affffffff5"/>
+      </w:pPr>
+      <w:r>
+        <w:t>! Configuration File for keepalived</w:t>
+      </w:r>
+    </w:p>
+    <w:p>
+      <w:pPr>
+        <w:pStyle w:val="affffffff5"/>
+      </w:pPr>
+      <w:r>
+        <w:t>global_defs {</w:t>
+      </w:r>
+    </w:p>
+    <w:p>
+      <w:pPr>
+        <w:pStyle w:val="affffffff5"/>
+      </w:pPr>
+      <w:r>
+        <w:t xml:space="preserve">    router_id LVS_DEVEL</w:t>
+      </w:r>
+    </w:p>
+    <w:p>
+      <w:pPr>
+        <w:pStyle w:val="affffffff5"/>
+      </w:pPr>
+      <w:r>
+        <w:t>}</w:t>
+      </w:r>
+    </w:p>
+    <w:p>
+      <w:pPr>
+        <w:pStyle w:val="affffffff5"/>
+      </w:pPr>
+      <w:r>
+        <w:t>vrrp_script chk_apiserver {</w:t>
+      </w:r>
+    </w:p>
+    <w:p>
+      <w:pPr>
+        <w:pStyle w:val="affffffff5"/>
+      </w:pPr>
+      <w:r>
+        <w:t xml:space="preserve">    script "/etc/keepalived/check_apiserver.sh"</w:t>
+      </w:r>
+    </w:p>
+    <w:p>
+      <w:pPr>
+        <w:pStyle w:val="affffffff5"/>
+      </w:pPr>
+      <w:r>
+        <w:t xml:space="preserve">    interval 10</w:t>
+      </w:r>
+    </w:p>
+    <w:p>
+      <w:pPr>
+        <w:pStyle w:val="affffffff5"/>
+      </w:pPr>
+      <w:r>
+        <w:t xml:space="preserve">    weight -5</w:t>
+      </w:r>
+    </w:p>
+    <w:p>
+      <w:pPr>
+        <w:pStyle w:val="affffffff5"/>
+      </w:pPr>
+      <w:r>
+        <w:t xml:space="preserve">    fall 3  </w:t>
+      </w:r>
+    </w:p>
+    <w:p>
+      <w:pPr>
+        <w:pStyle w:val="affffffff5"/>
+      </w:pPr>
+      <w:r>
+        <w:t xml:space="preserve">    rise 2</w:t>
+      </w:r>
+    </w:p>
+    <w:p>
+      <w:pPr>
+        <w:pStyle w:val="affffffff5"/>
+      </w:pPr>
+      <w:r>
+        <w:t>}</w:t>
+      </w:r>
+    </w:p>
+    <w:p>
+      <w:pPr>
+        <w:pStyle w:val="affffffff5"/>
+      </w:pPr>
+      <w:r>
+        <w:t>vrrp_instance VI_1 {</w:t>
+      </w:r>
+    </w:p>
+    <w:p>
+      <w:pPr>
+        <w:pStyle w:val="affffffff5"/>
+      </w:pPr>
+      <w:r>
+        <w:t xml:space="preserve">    state MASTER</w:t>
+      </w:r>
+    </w:p>
+    <w:p>
+      <w:pPr>
+        <w:pStyle w:val="affffffff5"/>
+      </w:pPr>
+      <w:r>
+        <w:t xml:space="preserve">    interface ens160</w:t>
+      </w:r>
+    </w:p>
+    <w:p>
+      <w:pPr>
+        <w:pStyle w:val="affffffff5"/>
+      </w:pPr>
+      <w:r>
+        <w:t xml:space="preserve">    mcast_src_ip 192.168.0.100</w:t>
+      </w:r>
+    </w:p>
+    <w:p>
+      <w:pPr>
+        <w:pStyle w:val="affffffff5"/>
+      </w:pPr>
+      <w:r>
+        <w:t xml:space="preserve">    virtual_router_id 51</w:t>
+      </w:r>
+    </w:p>
+    <w:p>
+      <w:pPr>
+        <w:pStyle w:val="affffffff5"/>
+      </w:pPr>
+      <w:r>
+        <w:t xml:space="preserve">    priority 100</w:t>
+      </w:r>
+    </w:p>
+    <w:p>
+      <w:pPr>
+        <w:pStyle w:val="affffffff5"/>
+      </w:pPr>
+      <w:r>
+        <w:t xml:space="preserve">    advert_int 2</w:t>
+      </w:r>
+    </w:p>
+    <w:p>
+      <w:pPr>
+        <w:pStyle w:val="affffffff5"/>
+      </w:pPr>
+      <w:r>
+        <w:t xml:space="preserve">    authentication {</w:t>
+      </w:r>
+    </w:p>
+    <w:p>
+      <w:pPr>
+        <w:pStyle w:val="affffffff5"/>
+      </w:pPr>
+      <w:r>
+        <w:t xml:space="preserve">        auth_type PASS</w:t>
+      </w:r>
+    </w:p>
+    <w:p>
+      <w:pPr>
+        <w:pStyle w:val="affffffff5"/>
+      </w:pPr>
+      <w:r>
+        <w:t xml:space="preserve">        auth_pass K8SHA_KA_AUTH</w:t>
+      </w:r>
+    </w:p>
+    <w:p>
+      <w:pPr>
+        <w:pStyle w:val="affffffff5"/>
+      </w:pPr>
+      <w:r>
+        <w:t xml:space="preserve">    }</w:t>
+      </w:r>
+    </w:p>
+    <w:p>
+      <w:pPr>
+        <w:pStyle w:val="affffffff5"/>
+      </w:pPr>
+      <w:r>
+        <w:t xml:space="preserve">    virtual_ipaddress {</w:t>
+      </w:r>
+    </w:p>
+    <w:p>
+      <w:pPr>
+        <w:pStyle w:val="affffffff5"/>
+      </w:pPr>
+      <w:r>
+        <w:t xml:space="preserve">        192.168.0.200</w:t>
+      </w:r>
+    </w:p>
+    <w:p>
+      <w:pPr>
+        <w:pStyle w:val="affffffff5"/>
+      </w:pPr>
+      <w:r>
+        <w:t xml:space="preserve">    }</w:t>
+      </w:r>
+    </w:p>
+    <w:p>
+      <w:pPr>
+        <w:pStyle w:val="afff4"/>
+        <w:rPr>
+          <w:color w:val="FF0000"/>
+        </w:rPr>
+      </w:pPr>
       <w:r>
         <w:rPr>
           <w:rFonts w:hint="eastAsia"/>
           <w:color w:val="FF0000"/>
         </w:rPr>
-        <w:t>节点</w:t>
-      </w:r>
-    </w:p>
-    <w:p>
-      <w:r>
-        <w:rPr>
-          <w:rFonts w:hint="eastAsia"/>
-        </w:rPr>
-        <w:t>开启</w:t>
-      </w:r>
-      <w:r>
-        <w:rPr>
-          <w:rFonts w:hint="eastAsia"/>
-        </w:rPr>
-        <w:t>keepalived</w:t>
-      </w:r>
-      <w:r>
-        <w:rPr>
-          <w:rFonts w:hint="eastAsia"/>
-        </w:rPr>
-        <w:t>的健康检查：</w:t>
-      </w:r>
-    </w:p>
-    <w:p>
-      <w:pPr>
-        <w:pStyle w:val="affffffff5"/>
-      </w:pPr>
-      <w:r>
-        <w:t xml:space="preserve">[root@k8s-master01 etc]# </w:t>
-      </w:r>
-      <w:r>
-        <w:rPr>
-          <w:rFonts w:hint="eastAsia"/>
-        </w:rPr>
-        <w:t>vim</w:t>
-      </w:r>
-      <w:r>
-        <w:t xml:space="preserve"> /etc/keepalived</w:t>
-      </w:r>
-    </w:p>
-    <w:p>
-      <w:pPr>
-        <w:pStyle w:val="affffffff5"/>
-      </w:pPr>
-    </w:p>
-    <w:p>
-      <w:pPr>
-        <w:pStyle w:val="affffffff5"/>
-      </w:pPr>
-      <w:r>
-        <w:t xml:space="preserve">[root@k8s-master01 ~]# vim /etc/keepalived/keepalived.conf </w:t>
-      </w:r>
-    </w:p>
-    <w:p>
-      <w:pPr>
-        <w:pStyle w:val="affffffff5"/>
-      </w:pPr>
-      <w:r>
-        <w:t>! Configuration File for keepalived</w:t>
-      </w:r>
-    </w:p>
-    <w:p>
-      <w:pPr>
-        <w:pStyle w:val="affffffff5"/>
-      </w:pPr>
-      <w:r>
-        <w:t>global_defs {</w:t>
-      </w:r>
-    </w:p>
-    <w:p>
-      <w:pPr>
-        <w:pStyle w:val="affffffff5"/>
-      </w:pPr>
-      <w:r>
-        <w:t xml:space="preserve">    router_id LVS_DEVEL</w:t>
-      </w:r>
-    </w:p>
-    <w:p>
-      <w:pPr>
-        <w:pStyle w:val="affffffff5"/>
-      </w:pPr>
-      <w:r>
-        <w:t>}</w:t>
-      </w:r>
-    </w:p>
-    <w:p>
-      <w:pPr>
-        <w:pStyle w:val="affffffff5"/>
-      </w:pPr>
-      <w:r>
-        <w:t>vrrp_script chk_apiserver {</w:t>
-      </w:r>
-    </w:p>
-    <w:p>
-      <w:pPr>
-        <w:pStyle w:val="affffffff5"/>
-      </w:pPr>
-      <w:r>
-        <w:t xml:space="preserve">    script "/etc/keepalived/check_apiserver.sh"</w:t>
-      </w:r>
-    </w:p>
-    <w:p>
-      <w:pPr>
-        <w:pStyle w:val="affffffff5"/>
-      </w:pPr>
-      <w:r>
-        <w:t xml:space="preserve">    interval 10</w:t>
-      </w:r>
-    </w:p>
-    <w:p>
-      <w:pPr>
-        <w:pStyle w:val="affffffff5"/>
-      </w:pPr>
-      <w:r>
-        <w:t xml:space="preserve">    weight -5</w:t>
-      </w:r>
-    </w:p>
-    <w:p>
-      <w:pPr>
-        <w:pStyle w:val="affffffff5"/>
-      </w:pPr>
-      <w:r>
-        <w:t xml:space="preserve">    fall 3  </w:t>
-      </w:r>
-    </w:p>
-    <w:p>
-      <w:pPr>
-        <w:pStyle w:val="affffffff5"/>
-      </w:pPr>
-      <w:r>
-        <w:t xml:space="preserve">    rise 2</w:t>
-      </w:r>
-    </w:p>
-    <w:p>
-      <w:pPr>
-        <w:pStyle w:val="affffffff5"/>
-      </w:pPr>
-      <w:r>
-        <w:t>}</w:t>
-      </w:r>
-    </w:p>
-    <w:p>
-      <w:pPr>
-        <w:pStyle w:val="affffffff5"/>
-      </w:pPr>
-      <w:r>
-        <w:t>vrrp_instance VI_1 {</w:t>
-      </w:r>
-    </w:p>
-    <w:p>
-      <w:pPr>
-        <w:pStyle w:val="affffffff5"/>
-      </w:pPr>
-      <w:r>
-        <w:t xml:space="preserve">    state MASTER</w:t>
-      </w:r>
-    </w:p>
-    <w:p>
-      <w:pPr>
-        <w:pStyle w:val="affffffff5"/>
-      </w:pPr>
-      <w:r>
-        <w:t xml:space="preserve">    interface ens160</w:t>
-      </w:r>
-    </w:p>
-    <w:p>
-      <w:pPr>
-        <w:pStyle w:val="affffffff5"/>
-      </w:pPr>
-      <w:r>
-        <w:t xml:space="preserve">    mcast_src_ip 192.168.0.100</w:t>
-      </w:r>
-    </w:p>
-    <w:p>
-      <w:pPr>
-        <w:pStyle w:val="affffffff5"/>
-      </w:pPr>
-      <w:r>
-        <w:t xml:space="preserve">    virtual_router_id 51</w:t>
-      </w:r>
-    </w:p>
-    <w:p>
-      <w:pPr>
-        <w:pStyle w:val="affffffff5"/>
-      </w:pPr>
-      <w:r>
-        <w:t xml:space="preserve">    priority 100</w:t>
-      </w:r>
-    </w:p>
-    <w:p>
-      <w:pPr>
-        <w:pStyle w:val="affffffff5"/>
-      </w:pPr>
-      <w:r>
-        <w:t xml:space="preserve">    advert_int 2</w:t>
-      </w:r>
-    </w:p>
-    <w:p>
-      <w:pPr>
-        <w:pStyle w:val="affffffff5"/>
-      </w:pPr>
-      <w:r>
-        <w:t xml:space="preserve">    authentication {</w:t>
-      </w:r>
-    </w:p>
-    <w:p>
-      <w:pPr>
-        <w:pStyle w:val="affffffff5"/>
-      </w:pPr>
-      <w:r>
-        <w:t xml:space="preserve">        auth_type PASS</w:t>
-      </w:r>
-    </w:p>
-    <w:p>
-      <w:pPr>
-        <w:pStyle w:val="affffffff5"/>
-      </w:pPr>
-      <w:r>
-        <w:t xml:space="preserve">        auth_pass K8SHA_KA_AUTH</w:t>
-      </w:r>
-    </w:p>
-    <w:p>
-      <w:pPr>
-        <w:pStyle w:val="affffffff5"/>
-      </w:pPr>
-      <w:r>
-        <w:t xml:space="preserve">    }</w:t>
-      </w:r>
-    </w:p>
-    <w:p>
-      <w:pPr>
-        <w:pStyle w:val="affffffff5"/>
-      </w:pPr>
-      <w:r>
-        <w:t xml:space="preserve">    virtual_ipaddress {</w:t>
-      </w:r>
-    </w:p>
-    <w:p>
-      <w:pPr>
-        <w:pStyle w:val="affffffff5"/>
-      </w:pPr>
-      <w:r>
-        <w:t xml:space="preserve">        192.168.0.200</w:t>
-      </w:r>
-    </w:p>
-    <w:p>
-      <w:pPr>
-        <w:pStyle w:val="affffffff5"/>
-      </w:pPr>
-      <w:r>
-        <w:t xml:space="preserve">    }</w:t>
-      </w:r>
-    </w:p>
-    <w:p>
-      <w:pPr>
-        <w:pStyle w:val="afff4"/>
+        <w:t>#</w:t>
+      </w:r>
+      <w:r>
+        <w:rPr>
+          <w:color w:val="FF0000"/>
+        </w:rPr>
+        <w:t xml:space="preserve"> </w:t>
+      </w:r>
+      <w:r>
         <w:rPr>
           <w:rFonts w:hint="eastAsia"/>
           <w:color w:val="FF0000"/>
         </w:rPr>
-      </w:pPr>
+        <w:t>将此块注释打开</w:t>
+      </w:r>
+    </w:p>
+    <w:p>
+      <w:pPr>
+        <w:pStyle w:val="affffffff5"/>
+        <w:rPr>
+          <w:color w:val="FF0000"/>
+        </w:rPr>
+      </w:pPr>
+      <w:r>
+        <w:rPr>
+          <w:color w:val="FF0000"/>
+        </w:rPr>
+        <w:t xml:space="preserve">    track_script {</w:t>
+      </w:r>
+    </w:p>
+    <w:p>
+      <w:pPr>
+        <w:pStyle w:val="affffffff5"/>
+        <w:rPr>
+          <w:color w:val="FF0000"/>
+        </w:rPr>
+      </w:pPr>
+      <w:r>
+        <w:rPr>
+          <w:color w:val="FF0000"/>
+        </w:rPr>
+        <w:t xml:space="preserve">       chk_apiserver</w:t>
+      </w:r>
+    </w:p>
+    <w:p>
+      <w:pPr>
+        <w:pStyle w:val="affffffff5"/>
+        <w:rPr>
+          <w:color w:val="FF0000"/>
+        </w:rPr>
+      </w:pPr>
+      <w:r>
+        <w:rPr>
+          <w:color w:val="FF0000"/>
+        </w:rPr>
+        <w:t xml:space="preserve">    }</w:t>
+      </w:r>
+    </w:p>
+    <w:p>
+      <w:pPr>
+        <w:pStyle w:val="affffffff5"/>
+      </w:pPr>
+      <w:r>
+        <w:t>}</w:t>
+      </w:r>
+    </w:p>
+    <w:p>
       <w:r>
         <w:rPr>
           <w:rFonts w:hint="eastAsia"/>
-          <w:color w:val="FF0000"/>
-        </w:rPr>
-        <w:t>#</w:t>
-      </w:r>
-      <w:r>
-        <w:rPr>
-          <w:color w:val="FF0000"/>
-        </w:rPr>
+        </w:rPr>
+        <w:t>重启</w:t>
+      </w:r>
+      <w:r>
+        <w:rPr>
+          <w:rFonts w:hint="eastAsia"/>
+        </w:rPr>
+        <w:t>keepalived</w:t>
+      </w:r>
+    </w:p>
+    <w:p>
+      <w:r>
+        <w:rPr>
+          <w:rFonts w:hint="eastAsia"/>
+        </w:rPr>
+        <w:t>systemctl</w:t>
+      </w:r>
+      <w:r>
         <w:t xml:space="preserve"> </w:t>
       </w:r>
       <w:r>
         <w:rPr>
           <w:rFonts w:hint="eastAsia"/>
-          <w:color w:val="FF0000"/>
-        </w:rPr>
-        <w:t>将此块注释打开</w:t>
-      </w:r>
-    </w:p>
-    <w:p>
-      <w:pPr>
-        <w:pStyle w:val="affffffff5"/>
-        <w:rPr>
-          <w:color w:val="FF0000"/>
-        </w:rPr>
-      </w:pPr>
-      <w:r>
-        <w:rPr>
-          <w:color w:val="FF0000"/>
-        </w:rPr>
-        <w:t xml:space="preserve">    track_script {</w:t>
-      </w:r>
-    </w:p>
-    <w:p>
-      <w:pPr>
-        <w:pStyle w:val="affffffff5"/>
-        <w:rPr>
-          <w:color w:val="FF0000"/>
-        </w:rPr>
-      </w:pPr>
-      <w:r>
-        <w:rPr>
-          <w:color w:val="FF0000"/>
-        </w:rPr>
-        <w:t xml:space="preserve">       chk_apiserver</w:t>
-      </w:r>
-    </w:p>
-    <w:p>
-      <w:pPr>
-        <w:pStyle w:val="affffffff5"/>
-        <w:rPr>
-          <w:color w:val="FF0000"/>
-        </w:rPr>
-      </w:pPr>
-      <w:r>
-        <w:rPr>
-          <w:color w:val="FF0000"/>
-        </w:rPr>
-        <w:t xml:space="preserve">    }</w:t>
-      </w:r>
-    </w:p>
-    <w:p>
-      <w:pPr>
-        <w:pStyle w:val="affffffff5"/>
-      </w:pPr>
-      <w:r>
-        <w:t>}</w:t>
-      </w:r>
-    </w:p>
-    <w:p>
-      <w:r>
-        <w:rPr>
-          <w:rFonts w:hint="eastAsia"/>
-        </w:rPr>
-        <w:t>重启</w:t>
-      </w:r>
-      <w:r>
-        <w:rPr>
-          <w:rFonts w:hint="eastAsia"/>
-        </w:rPr>
-        <w:t>keepalived</w:t>
-      </w:r>
-    </w:p>
-    <w:p>
-      <w:r>
-        <w:rPr>
-          <w:rFonts w:hint="eastAsia"/>
-        </w:rPr>
-        <w:t>systemctl</w:t>
-      </w:r>
-      <w:r>
-        <w:t xml:space="preserve"> </w:t>
-      </w:r>
-      <w:r>
-        <w:rPr>
-          <w:rFonts w:hint="eastAsia"/>
         </w:rPr>
         <w:t>daemon-reload</w:t>
       </w:r>
     </w:p>
     <w:p>
-      <w:pPr>
-        <w:rPr>
-          <w:rFonts w:hint="eastAsia"/>
-        </w:rPr>
-      </w:pPr>
       <w:r>
         <w:rPr>
           <w:rFonts w:hint="eastAsia"/>
@@ -11820,7 +11904,7 @@
         <v:path o:extrusionok="f" gradientshapeok="t" o:connecttype="rect"/>
         <o:lock v:ext="edit" aspectratio="t"/>
       </v:shapetype>
-      <v:shape id="_x0000_i1040" type="#_x0000_t75" style="width:6pt;height:6pt" o:bullet="t">
+      <v:shape id="_x0000_i1028" type="#_x0000_t75" style="width:6pt;height:6pt" o:bullet="t">
         <v:imagedata r:id="rId1" o:title="项目符号1"/>
       </v:shape>
     </w:pict>

</xml_diff>

<commit_message>
add notes for kubeadm
</commit_message>
<xml_diff>
--- a/随堂笔记/chap02 高可用安装/kubeadm安装方式/kubeadm1.18/2.1、Kubeadm高可用1.18.docx
+++ b/随堂笔记/chap02 高可用安装/kubeadm安装方式/kubeadm1.18/2.1、Kubeadm高可用1.18.docx
@@ -9613,115 +9613,113 @@
       <w:r>
         <w:t xml:space="preserve"> </w:t>
       </w:r>
-      <w:bookmarkStart w:id="27" w:name="_GoBack"/>
+      <w:r>
+        <w:t>-f .</w:t>
+      </w:r>
+    </w:p>
+    <w:p>
+      <w:pPr>
+        <w:pStyle w:val="Swift"/>
+      </w:pPr>
+      <w:r>
+        <w:t>clusterrole.rbac.authorization.k8s.io/system:aggregated-metrics-reader created</w:t>
+      </w:r>
+    </w:p>
+    <w:p>
+      <w:pPr>
+        <w:pStyle w:val="Swift"/>
+      </w:pPr>
+      <w:r>
+        <w:t>clusterrolebinding.rbac.authorization.k8s.io/metrics-server:system:auth-delegator created</w:t>
+      </w:r>
+    </w:p>
+    <w:p>
+      <w:pPr>
+        <w:pStyle w:val="Swift"/>
+      </w:pPr>
+      <w:r>
+        <w:t>rolebinding.rbac.authorization.k8s.io/metrics-server-auth-reader created</w:t>
+      </w:r>
+    </w:p>
+    <w:p>
+      <w:pPr>
+        <w:pStyle w:val="Swift"/>
+      </w:pPr>
+      <w:r>
+        <w:t>apiservice.apiregistration.k8s.io/v1beta1.metrics.k8s.io created</w:t>
+      </w:r>
+    </w:p>
+    <w:p>
+      <w:pPr>
+        <w:pStyle w:val="Swift"/>
+      </w:pPr>
+      <w:r>
+        <w:t>serviceaccount/metrics-server created</w:t>
+      </w:r>
+    </w:p>
+    <w:p>
+      <w:pPr>
+        <w:pStyle w:val="Swift"/>
+      </w:pPr>
+      <w:r>
+        <w:t>deployment.apps/metrics-server created</w:t>
+      </w:r>
+    </w:p>
+    <w:p>
+      <w:pPr>
+        <w:pStyle w:val="Swift"/>
+      </w:pPr>
+      <w:r>
+        <w:t>service/metrics-server created</w:t>
+      </w:r>
+    </w:p>
+    <w:p>
+      <w:pPr>
+        <w:pStyle w:val="Swift"/>
+      </w:pPr>
+      <w:r>
+        <w:t>clusterrole.rbac.authorization.k8s.io/system:metrics-server created</w:t>
+      </w:r>
+    </w:p>
+    <w:p>
+      <w:pPr>
+        <w:pStyle w:val="Swift"/>
+      </w:pPr>
+      <w:r>
+        <w:t>clusterrolebinding.rbac.authorization.k8s.io/system:metrics-server created</w:t>
+      </w:r>
+    </w:p>
+    <w:p>
+      <w:pPr>
+        <w:pStyle w:val="afff4"/>
+      </w:pPr>
+    </w:p>
+    <w:p>
+      <w:pPr>
+        <w:pStyle w:val="31"/>
+      </w:pPr>
+      <w:bookmarkStart w:id="27" w:name="_Toc9026229"/>
+      <w:bookmarkStart w:id="28" w:name="_Toc12714938"/>
+      <w:r>
+        <w:t>1.1.9</w:t>
+      </w:r>
+      <w:r>
+        <w:rPr>
+          <w:rFonts w:hint="eastAsia"/>
+        </w:rPr>
+        <w:t xml:space="preserve"> </w:t>
+      </w:r>
+      <w:r>
+        <w:t xml:space="preserve"> Dashboard</w:t>
+      </w:r>
+      <w:r>
+        <w:rPr>
+          <w:rFonts w:hint="eastAsia"/>
+        </w:rPr>
+        <w:t>部署</w:t>
+      </w:r>
       <w:bookmarkEnd w:id="27"/>
-      <w:r>
-        <w:t>-f .</w:t>
-      </w:r>
-    </w:p>
-    <w:p>
-      <w:pPr>
-        <w:pStyle w:val="Swift"/>
-      </w:pPr>
-      <w:r>
-        <w:t>clusterrole.rbac.authorization.k8s.io/system:aggregated-metrics-reader created</w:t>
-      </w:r>
-    </w:p>
-    <w:p>
-      <w:pPr>
-        <w:pStyle w:val="Swift"/>
-      </w:pPr>
-      <w:r>
-        <w:t>clusterrolebinding.rbac.authorization.k8s.io/metrics-server:system:auth-delegator created</w:t>
-      </w:r>
-    </w:p>
-    <w:p>
-      <w:pPr>
-        <w:pStyle w:val="Swift"/>
-      </w:pPr>
-      <w:r>
-        <w:t>rolebinding.rbac.authorization.k8s.io/metrics-server-auth-reader created</w:t>
-      </w:r>
-    </w:p>
-    <w:p>
-      <w:pPr>
-        <w:pStyle w:val="Swift"/>
-      </w:pPr>
-      <w:r>
-        <w:t>apiservice.apiregistration.k8s.io/v1beta1.metrics.k8s.io created</w:t>
-      </w:r>
-    </w:p>
-    <w:p>
-      <w:pPr>
-        <w:pStyle w:val="Swift"/>
-      </w:pPr>
-      <w:r>
-        <w:t>serviceaccount/metrics-server created</w:t>
-      </w:r>
-    </w:p>
-    <w:p>
-      <w:pPr>
-        <w:pStyle w:val="Swift"/>
-      </w:pPr>
-      <w:r>
-        <w:t>deployment.apps/metrics-server created</w:t>
-      </w:r>
-    </w:p>
-    <w:p>
-      <w:pPr>
-        <w:pStyle w:val="Swift"/>
-      </w:pPr>
-      <w:r>
-        <w:t>service/metrics-server created</w:t>
-      </w:r>
-    </w:p>
-    <w:p>
-      <w:pPr>
-        <w:pStyle w:val="Swift"/>
-      </w:pPr>
-      <w:r>
-        <w:t>clusterrole.rbac.authorization.k8s.io/system:metrics-server created</w:t>
-      </w:r>
-    </w:p>
-    <w:p>
-      <w:pPr>
-        <w:pStyle w:val="Swift"/>
-      </w:pPr>
-      <w:r>
-        <w:t>clusterrolebinding.rbac.authorization.k8s.io/system:metrics-server created</w:t>
-      </w:r>
-    </w:p>
-    <w:p>
-      <w:pPr>
-        <w:pStyle w:val="afff4"/>
-      </w:pPr>
-    </w:p>
-    <w:p>
-      <w:pPr>
-        <w:pStyle w:val="31"/>
-      </w:pPr>
-      <w:bookmarkStart w:id="28" w:name="_Toc9026229"/>
-      <w:bookmarkStart w:id="29" w:name="_Toc12714938"/>
-      <w:r>
-        <w:t>1.1.9</w:t>
-      </w:r>
-      <w:r>
-        <w:rPr>
-          <w:rFonts w:hint="eastAsia"/>
-        </w:rPr>
-        <w:t xml:space="preserve"> </w:t>
-      </w:r>
-      <w:r>
-        <w:t xml:space="preserve"> Dashboard</w:t>
-      </w:r>
-      <w:r>
-        <w:rPr>
-          <w:rFonts w:hint="eastAsia"/>
-        </w:rPr>
-        <w:t>部署</w:t>
-      </w:r>
       <w:bookmarkEnd w:id="28"/>
-      <w:bookmarkEnd w:id="29"/>
     </w:p>
     <w:p>
       <w:pPr>
@@ -11644,6 +11642,196 @@
       <w:pPr>
         <w:pStyle w:val="affffffffff3"/>
       </w:pPr>
+    </w:p>
+    <w:p>
+      <w:pPr>
+        <w:pStyle w:val="affffffffff3"/>
+      </w:pPr>
+    </w:p>
+    <w:p>
+      <w:pPr>
+        <w:pStyle w:val="affffffffff3"/>
+      </w:pPr>
+    </w:p>
+    <w:p>
+      <w:pPr>
+        <w:rPr>
+          <w:snapToGrid/>
+          <w:color w:val="FF0000"/>
+          <w:sz w:val="36"/>
+          <w:szCs w:val="36"/>
+        </w:rPr>
+      </w:pPr>
+      <w:r>
+        <w:rPr>
+          <w:rFonts w:hint="eastAsia"/>
+          <w:color w:val="FF0000"/>
+          <w:sz w:val="36"/>
+          <w:szCs w:val="36"/>
+        </w:rPr>
+        <w:t>注意事项</w:t>
+      </w:r>
+    </w:p>
+    <w:p>
+      <w:r>
+        <w:rPr>
+          <w:rFonts w:hint="eastAsia"/>
+        </w:rPr>
+        <w:t>注意：</w:t>
+      </w:r>
+      <w:r>
+        <w:t>kubeadm</w:t>
+      </w:r>
+      <w:r>
+        <w:rPr>
+          <w:rFonts w:hint="eastAsia"/>
+        </w:rPr>
+        <w:t>安装的集群，证书有效期默认是一年。</w:t>
+      </w:r>
+      <w:r>
+        <w:t>master</w:t>
+      </w:r>
+      <w:r>
+        <w:rPr>
+          <w:rFonts w:hint="eastAsia"/>
+        </w:rPr>
+        <w:t>节点的</w:t>
+      </w:r>
+      <w:r>
+        <w:t>kube-apiserver</w:t>
+      </w:r>
+      <w:r>
+        <w:rPr>
+          <w:rFonts w:hint="eastAsia"/>
+        </w:rPr>
+        <w:t>、</w:t>
+      </w:r>
+      <w:r>
+        <w:t>kube-scheduler</w:t>
+      </w:r>
+      <w:r>
+        <w:rPr>
+          <w:rFonts w:hint="eastAsia"/>
+        </w:rPr>
+        <w:t>、</w:t>
+      </w:r>
+      <w:r>
+        <w:t>kube-controller-manager</w:t>
+      </w:r>
+      <w:r>
+        <w:rPr>
+          <w:rFonts w:hint="eastAsia"/>
+        </w:rPr>
+        <w:t>、</w:t>
+      </w:r>
+      <w:r>
+        <w:t>etcd</w:t>
+      </w:r>
+      <w:r>
+        <w:rPr>
+          <w:rFonts w:hint="eastAsia"/>
+        </w:rPr>
+        <w:t>都是以容器运行的。可以通过</w:t>
+      </w:r>
+      <w:r>
+        <w:t>kubectl get po -n kube-system</w:t>
+      </w:r>
+      <w:r>
+        <w:rPr>
+          <w:rFonts w:hint="eastAsia"/>
+        </w:rPr>
+        <w:t>查看。</w:t>
+      </w:r>
+    </w:p>
+    <w:p>
+      <w:r>
+        <w:rPr>
+          <w:rFonts w:hint="eastAsia"/>
+        </w:rPr>
+        <w:t>启动和二进制不同的是，</w:t>
+      </w:r>
+      <w:r>
+        <w:t>kubelet</w:t>
+      </w:r>
+      <w:r>
+        <w:rPr>
+          <w:rFonts w:hint="eastAsia"/>
+        </w:rPr>
+        <w:t>的配置文件在</w:t>
+      </w:r>
+      <w:r>
+        <w:t>/etc/sysconfig/Kubelet</w:t>
+      </w:r>
+    </w:p>
+    <w:p>
+      <w:r>
+        <w:rPr>
+          <w:rFonts w:hint="eastAsia"/>
+        </w:rPr>
+        <w:t>其他组件的配置文件在</w:t>
+      </w:r>
+      <w:r>
+        <w:t>/etc/kubernetes</w:t>
+      </w:r>
+      <w:r>
+        <w:rPr>
+          <w:rFonts w:hint="eastAsia"/>
+        </w:rPr>
+        <w:t>目录下，比如</w:t>
+      </w:r>
+      <w:r>
+        <w:t>kube-apiserver.yaml</w:t>
+      </w:r>
+      <w:r>
+        <w:rPr>
+          <w:rFonts w:hint="eastAsia"/>
+        </w:rPr>
+        <w:t>，该</w:t>
+      </w:r>
+      <w:r>
+        <w:t>yaml</w:t>
+      </w:r>
+      <w:r>
+        <w:rPr>
+          <w:rFonts w:hint="eastAsia"/>
+        </w:rPr>
+        <w:t>文件更改后，</w:t>
+      </w:r>
+      <w:r>
+        <w:t>kubelet</w:t>
+      </w:r>
+      <w:r>
+        <w:rPr>
+          <w:rFonts w:hint="eastAsia"/>
+        </w:rPr>
+        <w:t>会自动刷新配置，也就是会重启</w:t>
+      </w:r>
+      <w:r>
+        <w:t>pod</w:t>
+      </w:r>
+      <w:r>
+        <w:rPr>
+          <w:rFonts w:hint="eastAsia"/>
+        </w:rPr>
+        <w:t>。</w:t>
+      </w:r>
+      <w:r>
+        <w:rPr>
+          <w:rFonts w:hint="eastAsia"/>
+          <w:color w:val="FF0000"/>
+        </w:rPr>
+        <w:t>不能再次创建该文件</w:t>
+      </w:r>
+    </w:p>
+    <w:p>
+      <w:pPr>
+        <w:pStyle w:val="affffffffff3"/>
+        <w:rPr>
+          <w:rFonts w:hint="eastAsia"/>
+        </w:rPr>
+      </w:pPr>
+      <w:bookmarkStart w:id="29" w:name="_GoBack"/>
+      <w:bookmarkEnd w:id="29"/>
     </w:p>
     <w:sectPr>
       <w:pgSz w:w="11906" w:h="16838"/>

</xml_diff>

<commit_message>
change the ntpdate to /usr/sbin/ntpdate
</commit_message>
<xml_diff>
--- a/随堂笔记/chap02 高可用安装/kubeadm安装方式/kubeadm1.18/2.1、Kubeadm高可用1.18.docx
+++ b/随堂笔记/chap02 高可用安装/kubeadm安装方式/kubeadm1.18/2.1、Kubeadm高可用1.18.docx
@@ -1,6 +1,6 @@
 
 <file path=word/document.xml><?xml version="1.0" encoding="utf-8"?>
-<w:document xmlns:wpc="http://schemas.microsoft.com/office/word/2010/wordprocessingCanvas" xmlns:cx="http://schemas.microsoft.com/office/drawing/2014/chartex" xmlns:cx1="http://schemas.microsoft.com/office/drawing/2015/9/8/chartex" xmlns:cx2="http://schemas.microsoft.com/office/drawing/2015/10/21/chartex" xmlns:cx3="http://schemas.microsoft.com/office/drawing/2016/5/9/chartex" xmlns:cx4="http://schemas.microsoft.com/office/drawing/2016/5/10/chartex" xmlns:cx5="http://schemas.microsoft.com/office/drawing/2016/5/11/chartex" xmlns:cx6="http://schemas.microsoft.com/office/drawing/2016/5/12/chartex" xmlns:cx7="http://schemas.microsoft.com/office/drawing/2016/5/13/chartex" xmlns:cx8="http://schemas.microsoft.com/office/drawing/2016/5/14/chartex" xmlns:mc="http://schemas.openxmlformats.org/markup-compatibility/2006" xmlns:aink="http://schemas.microsoft.com/office/drawing/2016/ink" xmlns:am3d="http://schemas.microsoft.com/office/drawing/2017/model3d" xmlns:o="urn:schemas-microsoft-com:office:office" xmlns:r="http://schemas.openxmlformats.org/officeDocument/2006/relationships" xmlns:m="http://schemas.openxmlformats.org/officeDocument/2006/math" xmlns:v="urn:schemas-microsoft-com:vml" xmlns:wp14="http://schemas.microsoft.com/office/word/2010/wordprocessingDrawing" xmlns:wp="http://schemas.openxmlformats.org/drawingml/2006/wordprocessingDrawing" xmlns:w10="urn:schemas-microsoft-com:office:word" xmlns:w="http://schemas.openxmlformats.org/wordprocessingml/2006/main" xmlns:w14="http://schemas.microsoft.com/office/word/2010/wordml" xmlns:w15="http://schemas.microsoft.com/office/word/2012/wordml" xmlns:w16cex="http://schemas.microsoft.com/office/word/2018/wordml/cex" xmlns:w16cid="http://schemas.microsoft.com/office/word/2016/wordml/cid" xmlns:w16="http://schemas.microsoft.com/office/word/2018/wordml" xmlns:w16se="http://schemas.microsoft.com/office/word/2015/wordml/symex" xmlns:wpg="http://schemas.microsoft.com/office/word/2010/wordprocessingGroup" xmlns:wpi="http://schemas.microsoft.com/office/word/2010/wordprocessingInk" xmlns:wne="http://schemas.microsoft.com/office/word/2006/wordml" xmlns:wps="http://schemas.microsoft.com/office/word/2010/wordprocessingShape" mc:Ignorable="w14 w15 w16se w16cid w16 w16cex wp14">
+<w:document xmlns:wpc="http://schemas.microsoft.com/office/word/2010/wordprocessingCanvas" xmlns:cx="http://schemas.microsoft.com/office/drawing/2014/chartex" xmlns:cx1="http://schemas.microsoft.com/office/drawing/2015/9/8/chartex" xmlns:cx2="http://schemas.microsoft.com/office/drawing/2015/10/21/chartex" xmlns:cx3="http://schemas.microsoft.com/office/drawing/2016/5/9/chartex" xmlns:cx4="http://schemas.microsoft.com/office/drawing/2016/5/10/chartex" xmlns:cx5="http://schemas.microsoft.com/office/drawing/2016/5/11/chartex" xmlns:cx6="http://schemas.microsoft.com/office/drawing/2016/5/12/chartex" xmlns:cx7="http://schemas.microsoft.com/office/drawing/2016/5/13/chartex" xmlns:cx8="http://schemas.microsoft.com/office/drawing/2016/5/14/chartex" xmlns:mc="http://schemas.openxmlformats.org/markup-compatibility/2006" xmlns:aink="http://schemas.microsoft.com/office/drawing/2016/ink" xmlns:am3d="http://schemas.microsoft.com/office/drawing/2017/model3d" xmlns:o="urn:schemas-microsoft-com:office:office" xmlns:r="http://schemas.openxmlformats.org/officeDocument/2006/relationships" xmlns:m="http://schemas.openxmlformats.org/officeDocument/2006/math" xmlns:v="urn:schemas-microsoft-com:vml" xmlns:wp14="http://schemas.microsoft.com/office/word/2010/wordprocessingDrawing" xmlns:wp="http://schemas.openxmlformats.org/drawingml/2006/wordprocessingDrawing" xmlns:w10="urn:schemas-microsoft-com:office:word" xmlns:w="http://schemas.openxmlformats.org/wordprocessingml/2006/main" xmlns:w14="http://schemas.microsoft.com/office/word/2010/wordml" xmlns:w15="http://schemas.microsoft.com/office/word/2012/wordml" xmlns:w16cid="http://schemas.microsoft.com/office/word/2016/wordml/cid" xmlns:w16se="http://schemas.microsoft.com/office/word/2015/wordml/symex" xmlns:wpg="http://schemas.microsoft.com/office/word/2010/wordprocessingGroup" xmlns:wpi="http://schemas.microsoft.com/office/word/2010/wordprocessingInk" xmlns:wne="http://schemas.microsoft.com/office/word/2006/wordml" xmlns:wps="http://schemas.microsoft.com/office/word/2010/wordprocessingShape" mc:Ignorable="w14 w15 w16se w16cid wp14">
   <w:body>
     <w:p>
       <w:pPr>
@@ -1584,15 +1584,20 @@
     <w:p>
       <w:pPr>
         <w:pStyle w:val="affffffff5"/>
-      </w:pPr>
-      <w:r>
-        <w:t>*/5 * * * * ntpdate time2.aliyun.com</w:t>
+        <w:rPr>
+          <w:snapToGrid/>
+        </w:rPr>
+      </w:pPr>
+      <w:r>
+        <w:t>*/5 * * * * /usr/sbin/ntpdate time2.aliyun.com</w:t>
       </w:r>
     </w:p>
     <w:p>
       <w:pPr>
         <w:pStyle w:val="affffffff5"/>
       </w:pPr>
+      <w:bookmarkStart w:id="13" w:name="_GoBack"/>
+      <w:bookmarkEnd w:id="13"/>
       <w:r>
         <w:t xml:space="preserve"># </w:t>
       </w:r>
@@ -2439,8 +2444,8 @@
       <w:pPr>
         <w:pStyle w:val="31"/>
       </w:pPr>
-      <w:bookmarkStart w:id="13" w:name="_Toc9026222"/>
-      <w:bookmarkStart w:id="14" w:name="_Toc12714931"/>
+      <w:bookmarkStart w:id="14" w:name="_Toc9026222"/>
+      <w:bookmarkStart w:id="15" w:name="_Toc12714931"/>
       <w:r>
         <w:t>1.1.2</w:t>
       </w:r>
@@ -2459,8 +2464,8 @@
         </w:rPr>
         <w:t>内核</w:t>
       </w:r>
-      <w:bookmarkEnd w:id="13"/>
       <w:bookmarkEnd w:id="14"/>
+      <w:bookmarkEnd w:id="15"/>
       <w:r>
         <w:rPr>
           <w:rFonts w:hint="eastAsia"/>
@@ -4192,8 +4197,8 @@
       <w:pPr>
         <w:pStyle w:val="31"/>
       </w:pPr>
-      <w:bookmarkStart w:id="15" w:name="_Toc9026223"/>
-      <w:bookmarkStart w:id="16" w:name="_Toc12714932"/>
+      <w:bookmarkStart w:id="16" w:name="_Toc9026223"/>
+      <w:bookmarkStart w:id="17" w:name="_Toc12714932"/>
       <w:r>
         <w:t>1.1.3</w:t>
       </w:r>
@@ -4212,8 +4217,8 @@
         </w:rPr>
         <w:t>基本组件安装</w:t>
       </w:r>
-      <w:bookmarkEnd w:id="15"/>
       <w:bookmarkEnd w:id="16"/>
+      <w:bookmarkEnd w:id="17"/>
     </w:p>
     <w:p>
       <w:pPr>
@@ -5036,8 +5041,8 @@
       <w:pPr>
         <w:pStyle w:val="31"/>
       </w:pPr>
-      <w:bookmarkStart w:id="17" w:name="_Toc9026224"/>
-      <w:bookmarkStart w:id="18" w:name="_Toc12714933"/>
+      <w:bookmarkStart w:id="18" w:name="_Toc9026224"/>
+      <w:bookmarkStart w:id="19" w:name="_Toc12714933"/>
       <w:r>
         <w:lastRenderedPageBreak/>
         <w:t>1.1.4</w:t>
@@ -5051,8 +5056,8 @@
       <w:r>
         <w:t xml:space="preserve"> </w:t>
       </w:r>
-      <w:bookmarkEnd w:id="17"/>
       <w:bookmarkEnd w:id="18"/>
+      <w:bookmarkEnd w:id="19"/>
       <w:r>
         <w:rPr>
           <w:rFonts w:hint="eastAsia"/>
@@ -8755,8 +8760,8 @@
       <w:pPr>
         <w:pStyle w:val="31"/>
       </w:pPr>
-      <w:bookmarkStart w:id="19" w:name="_Toc9026225"/>
-      <w:bookmarkStart w:id="20" w:name="_Toc12714934"/>
+      <w:bookmarkStart w:id="20" w:name="_Toc9026225"/>
+      <w:bookmarkStart w:id="21" w:name="_Toc12714934"/>
       <w:r>
         <w:t>1.1.5</w:t>
       </w:r>
@@ -8775,8 +8780,8 @@
         </w:rPr>
         <w:t>组件的安装</w:t>
       </w:r>
-      <w:bookmarkEnd w:id="19"/>
       <w:bookmarkEnd w:id="20"/>
+      <w:bookmarkEnd w:id="21"/>
     </w:p>
     <w:p>
       <w:pPr>
@@ -9117,8 +9122,8 @@
       <w:pPr>
         <w:pStyle w:val="31"/>
       </w:pPr>
-      <w:bookmarkStart w:id="21" w:name="_Toc9026226"/>
-      <w:bookmarkStart w:id="22" w:name="_Toc12714935"/>
+      <w:bookmarkStart w:id="22" w:name="_Toc9026226"/>
+      <w:bookmarkStart w:id="23" w:name="_Toc12714935"/>
       <w:r>
         <w:lastRenderedPageBreak/>
         <w:t>1.1.6</w:t>
@@ -9141,8 +9146,8 @@
       <w:r>
         <w:t>Master</w:t>
       </w:r>
-      <w:bookmarkEnd w:id="21"/>
       <w:bookmarkEnd w:id="22"/>
+      <w:bookmarkEnd w:id="23"/>
     </w:p>
     <w:p>
       <w:pPr>
@@ -9376,8 +9381,8 @@
       <w:pPr>
         <w:pStyle w:val="31"/>
       </w:pPr>
-      <w:bookmarkStart w:id="23" w:name="_Toc9026227"/>
-      <w:bookmarkStart w:id="24" w:name="_Toc12714936"/>
+      <w:bookmarkStart w:id="24" w:name="_Toc9026227"/>
+      <w:bookmarkStart w:id="25" w:name="_Toc12714936"/>
       <w:r>
         <w:t>1.1.7</w:t>
       </w:r>
@@ -9396,8 +9401,8 @@
         </w:rPr>
         <w:t>节点的配置</w:t>
       </w:r>
-      <w:bookmarkEnd w:id="23"/>
       <w:bookmarkEnd w:id="24"/>
+      <w:bookmarkEnd w:id="25"/>
     </w:p>
     <w:p>
       <w:pPr>
@@ -9467,8 +9472,8 @@
       <w:pPr>
         <w:pStyle w:val="31"/>
       </w:pPr>
-      <w:bookmarkStart w:id="25" w:name="_Toc9026228"/>
-      <w:bookmarkStart w:id="26" w:name="_Toc12714937"/>
+      <w:bookmarkStart w:id="26" w:name="_Toc9026228"/>
+      <w:bookmarkStart w:id="27" w:name="_Toc12714937"/>
       <w:r>
         <w:t>1.1.8</w:t>
       </w:r>
@@ -9487,8 +9492,8 @@
         </w:rPr>
         <w:t>部署</w:t>
       </w:r>
-      <w:bookmarkEnd w:id="25"/>
       <w:bookmarkEnd w:id="26"/>
+      <w:bookmarkEnd w:id="27"/>
     </w:p>
     <w:p>
       <w:pPr>
@@ -10096,8 +10101,8 @@
       <w:pPr>
         <w:pStyle w:val="31"/>
       </w:pPr>
-      <w:bookmarkStart w:id="27" w:name="_Toc9026229"/>
-      <w:bookmarkStart w:id="28" w:name="_Toc12714938"/>
+      <w:bookmarkStart w:id="28" w:name="_Toc9026229"/>
+      <w:bookmarkStart w:id="29" w:name="_Toc12714938"/>
       <w:r>
         <w:t>1.1.9</w:t>
       </w:r>
@@ -10116,8 +10121,8 @@
         </w:rPr>
         <w:t>部署</w:t>
       </w:r>
-      <w:bookmarkEnd w:id="27"/>
       <w:bookmarkEnd w:id="28"/>
+      <w:bookmarkEnd w:id="29"/>
     </w:p>
     <w:p>
       <w:pPr>
@@ -12234,7 +12239,7 @@
 </file>
 
 <file path=word/endnotes.xml><?xml version="1.0" encoding="utf-8"?>
-<w:endnotes xmlns:wpc="http://schemas.microsoft.com/office/word/2010/wordprocessingCanvas" xmlns:cx="http://schemas.microsoft.com/office/drawing/2014/chartex" xmlns:cx1="http://schemas.microsoft.com/office/drawing/2015/9/8/chartex" xmlns:cx2="http://schemas.microsoft.com/office/drawing/2015/10/21/chartex" xmlns:cx3="http://schemas.microsoft.com/office/drawing/2016/5/9/chartex" xmlns:cx4="http://schemas.microsoft.com/office/drawing/2016/5/10/chartex" xmlns:cx5="http://schemas.microsoft.com/office/drawing/2016/5/11/chartex" xmlns:cx6="http://schemas.microsoft.com/office/drawing/2016/5/12/chartex" xmlns:cx7="http://schemas.microsoft.com/office/drawing/2016/5/13/chartex" xmlns:cx8="http://schemas.microsoft.com/office/drawing/2016/5/14/chartex" xmlns:mc="http://schemas.openxmlformats.org/markup-compatibility/2006" xmlns:aink="http://schemas.microsoft.com/office/drawing/2016/ink" xmlns:am3d="http://schemas.microsoft.com/office/drawing/2017/model3d" xmlns:o="urn:schemas-microsoft-com:office:office" xmlns:r="http://schemas.openxmlformats.org/officeDocument/2006/relationships" xmlns:m="http://schemas.openxmlformats.org/officeDocument/2006/math" xmlns:v="urn:schemas-microsoft-com:vml" xmlns:wp14="http://schemas.microsoft.com/office/word/2010/wordprocessingDrawing" xmlns:wp="http://schemas.openxmlformats.org/drawingml/2006/wordprocessingDrawing" xmlns:w10="urn:schemas-microsoft-com:office:word" xmlns:w="http://schemas.openxmlformats.org/wordprocessingml/2006/main" xmlns:w14="http://schemas.microsoft.com/office/word/2010/wordml" xmlns:w15="http://schemas.microsoft.com/office/word/2012/wordml" xmlns:w16cex="http://schemas.microsoft.com/office/word/2018/wordml/cex" xmlns:w16cid="http://schemas.microsoft.com/office/word/2016/wordml/cid" xmlns:w16="http://schemas.microsoft.com/office/word/2018/wordml" xmlns:w16se="http://schemas.microsoft.com/office/word/2015/wordml/symex" xmlns:wpg="http://schemas.microsoft.com/office/word/2010/wordprocessingGroup" xmlns:wpi="http://schemas.microsoft.com/office/word/2010/wordprocessingInk" xmlns:wne="http://schemas.microsoft.com/office/word/2006/wordml" xmlns:wps="http://schemas.microsoft.com/office/word/2010/wordprocessingShape" mc:Ignorable="w14 w15 w16se w16cid w16 w16cex wp14">
+<w:endnotes xmlns:wpc="http://schemas.microsoft.com/office/word/2010/wordprocessingCanvas" xmlns:cx="http://schemas.microsoft.com/office/drawing/2014/chartex" xmlns:cx1="http://schemas.microsoft.com/office/drawing/2015/9/8/chartex" xmlns:cx2="http://schemas.microsoft.com/office/drawing/2015/10/21/chartex" xmlns:cx3="http://schemas.microsoft.com/office/drawing/2016/5/9/chartex" xmlns:cx4="http://schemas.microsoft.com/office/drawing/2016/5/10/chartex" xmlns:cx5="http://schemas.microsoft.com/office/drawing/2016/5/11/chartex" xmlns:cx6="http://schemas.microsoft.com/office/drawing/2016/5/12/chartex" xmlns:cx7="http://schemas.microsoft.com/office/drawing/2016/5/13/chartex" xmlns:cx8="http://schemas.microsoft.com/office/drawing/2016/5/14/chartex" xmlns:mc="http://schemas.openxmlformats.org/markup-compatibility/2006" xmlns:aink="http://schemas.microsoft.com/office/drawing/2016/ink" xmlns:am3d="http://schemas.microsoft.com/office/drawing/2017/model3d" xmlns:o="urn:schemas-microsoft-com:office:office" xmlns:r="http://schemas.openxmlformats.org/officeDocument/2006/relationships" xmlns:m="http://schemas.openxmlformats.org/officeDocument/2006/math" xmlns:v="urn:schemas-microsoft-com:vml" xmlns:wp14="http://schemas.microsoft.com/office/word/2010/wordprocessingDrawing" xmlns:wp="http://schemas.openxmlformats.org/drawingml/2006/wordprocessingDrawing" xmlns:w10="urn:schemas-microsoft-com:office:word" xmlns:w="http://schemas.openxmlformats.org/wordprocessingml/2006/main" xmlns:w14="http://schemas.microsoft.com/office/word/2010/wordml" xmlns:w15="http://schemas.microsoft.com/office/word/2012/wordml" xmlns:w16cid="http://schemas.microsoft.com/office/word/2016/wordml/cid" xmlns:w16se="http://schemas.microsoft.com/office/word/2015/wordml/symex" xmlns:wpg="http://schemas.microsoft.com/office/word/2010/wordprocessingGroup" xmlns:wpi="http://schemas.microsoft.com/office/word/2010/wordprocessingInk" xmlns:wne="http://schemas.microsoft.com/office/word/2006/wordml" xmlns:wps="http://schemas.microsoft.com/office/word/2010/wordprocessingShape" mc:Ignorable="w14 w15 w16se w16cid wp14">
   <w:endnote w:type="separator" w:id="-1">
     <w:p>
       <w:pPr>
@@ -12259,7 +12264,7 @@
 </file>
 
 <file path=word/footnotes.xml><?xml version="1.0" encoding="utf-8"?>
-<w:footnotes xmlns:wpc="http://schemas.microsoft.com/office/word/2010/wordprocessingCanvas" xmlns:cx="http://schemas.microsoft.com/office/drawing/2014/chartex" xmlns:cx1="http://schemas.microsoft.com/office/drawing/2015/9/8/chartex" xmlns:cx2="http://schemas.microsoft.com/office/drawing/2015/10/21/chartex" xmlns:cx3="http://schemas.microsoft.com/office/drawing/2016/5/9/chartex" xmlns:cx4="http://schemas.microsoft.com/office/drawing/2016/5/10/chartex" xmlns:cx5="http://schemas.microsoft.com/office/drawing/2016/5/11/chartex" xmlns:cx6="http://schemas.microsoft.com/office/drawing/2016/5/12/chartex" xmlns:cx7="http://schemas.microsoft.com/office/drawing/2016/5/13/chartex" xmlns:cx8="http://schemas.microsoft.com/office/drawing/2016/5/14/chartex" xmlns:mc="http://schemas.openxmlformats.org/markup-compatibility/2006" xmlns:aink="http://schemas.microsoft.com/office/drawing/2016/ink" xmlns:am3d="http://schemas.microsoft.com/office/drawing/2017/model3d" xmlns:o="urn:schemas-microsoft-com:office:office" xmlns:r="http://schemas.openxmlformats.org/officeDocument/2006/relationships" xmlns:m="http://schemas.openxmlformats.org/officeDocument/2006/math" xmlns:v="urn:schemas-microsoft-com:vml" xmlns:wp14="http://schemas.microsoft.com/office/word/2010/wordprocessingDrawing" xmlns:wp="http://schemas.openxmlformats.org/drawingml/2006/wordprocessingDrawing" xmlns:w10="urn:schemas-microsoft-com:office:word" xmlns:w="http://schemas.openxmlformats.org/wordprocessingml/2006/main" xmlns:w14="http://schemas.microsoft.com/office/word/2010/wordml" xmlns:w15="http://schemas.microsoft.com/office/word/2012/wordml" xmlns:w16cex="http://schemas.microsoft.com/office/word/2018/wordml/cex" xmlns:w16cid="http://schemas.microsoft.com/office/word/2016/wordml/cid" xmlns:w16="http://schemas.microsoft.com/office/word/2018/wordml" xmlns:w16se="http://schemas.microsoft.com/office/word/2015/wordml/symex" xmlns:wpg="http://schemas.microsoft.com/office/word/2010/wordprocessingGroup" xmlns:wpi="http://schemas.microsoft.com/office/word/2010/wordprocessingInk" xmlns:wne="http://schemas.microsoft.com/office/word/2006/wordml" xmlns:wps="http://schemas.microsoft.com/office/word/2010/wordprocessingShape" mc:Ignorable="w14 w15 w16se w16cid w16 w16cex wp14">
+<w:footnotes xmlns:wpc="http://schemas.microsoft.com/office/word/2010/wordprocessingCanvas" xmlns:cx="http://schemas.microsoft.com/office/drawing/2014/chartex" xmlns:cx1="http://schemas.microsoft.com/office/drawing/2015/9/8/chartex" xmlns:cx2="http://schemas.microsoft.com/office/drawing/2015/10/21/chartex" xmlns:cx3="http://schemas.microsoft.com/office/drawing/2016/5/9/chartex" xmlns:cx4="http://schemas.microsoft.com/office/drawing/2016/5/10/chartex" xmlns:cx5="http://schemas.microsoft.com/office/drawing/2016/5/11/chartex" xmlns:cx6="http://schemas.microsoft.com/office/drawing/2016/5/12/chartex" xmlns:cx7="http://schemas.microsoft.com/office/drawing/2016/5/13/chartex" xmlns:cx8="http://schemas.microsoft.com/office/drawing/2016/5/14/chartex" xmlns:mc="http://schemas.openxmlformats.org/markup-compatibility/2006" xmlns:aink="http://schemas.microsoft.com/office/drawing/2016/ink" xmlns:am3d="http://schemas.microsoft.com/office/drawing/2017/model3d" xmlns:o="urn:schemas-microsoft-com:office:office" xmlns:r="http://schemas.openxmlformats.org/officeDocument/2006/relationships" xmlns:m="http://schemas.openxmlformats.org/officeDocument/2006/math" xmlns:v="urn:schemas-microsoft-com:vml" xmlns:wp14="http://schemas.microsoft.com/office/word/2010/wordprocessingDrawing" xmlns:wp="http://schemas.openxmlformats.org/drawingml/2006/wordprocessingDrawing" xmlns:w10="urn:schemas-microsoft-com:office:word" xmlns:w="http://schemas.openxmlformats.org/wordprocessingml/2006/main" xmlns:w14="http://schemas.microsoft.com/office/word/2010/wordml" xmlns:w15="http://schemas.microsoft.com/office/word/2012/wordml" xmlns:w16cid="http://schemas.microsoft.com/office/word/2016/wordml/cid" xmlns:w16se="http://schemas.microsoft.com/office/word/2015/wordml/symex" xmlns:wpg="http://schemas.microsoft.com/office/word/2010/wordprocessingGroup" xmlns:wpi="http://schemas.microsoft.com/office/word/2010/wordprocessingInk" xmlns:wne="http://schemas.microsoft.com/office/word/2006/wordml" xmlns:wps="http://schemas.microsoft.com/office/word/2010/wordprocessingShape" mc:Ignorable="w14 w15 w16se w16cid wp14">
   <w:footnote w:type="separator" w:id="-1">
     <w:p>
       <w:pPr>
@@ -12284,7 +12289,7 @@
 </file>
 
 <file path=word/header1.xml><?xml version="1.0" encoding="utf-8"?>
-<w:hdr xmlns:wpc="http://schemas.microsoft.com/office/word/2010/wordprocessingCanvas" xmlns:cx="http://schemas.microsoft.com/office/drawing/2014/chartex" xmlns:cx1="http://schemas.microsoft.com/office/drawing/2015/9/8/chartex" xmlns:cx2="http://schemas.microsoft.com/office/drawing/2015/10/21/chartex" xmlns:cx3="http://schemas.microsoft.com/office/drawing/2016/5/9/chartex" xmlns:cx4="http://schemas.microsoft.com/office/drawing/2016/5/10/chartex" xmlns:cx5="http://schemas.microsoft.com/office/drawing/2016/5/11/chartex" xmlns:cx6="http://schemas.microsoft.com/office/drawing/2016/5/12/chartex" xmlns:cx7="http://schemas.microsoft.com/office/drawing/2016/5/13/chartex" xmlns:cx8="http://schemas.microsoft.com/office/drawing/2016/5/14/chartex" xmlns:mc="http://schemas.openxmlformats.org/markup-compatibility/2006" xmlns:aink="http://schemas.microsoft.com/office/drawing/2016/ink" xmlns:am3d="http://schemas.microsoft.com/office/drawing/2017/model3d" xmlns:o="urn:schemas-microsoft-com:office:office" xmlns:r="http://schemas.openxmlformats.org/officeDocument/2006/relationships" xmlns:m="http://schemas.openxmlformats.org/officeDocument/2006/math" xmlns:v="urn:schemas-microsoft-com:vml" xmlns:wp14="http://schemas.microsoft.com/office/word/2010/wordprocessingDrawing" xmlns:wp="http://schemas.openxmlformats.org/drawingml/2006/wordprocessingDrawing" xmlns:w10="urn:schemas-microsoft-com:office:word" xmlns:w="http://schemas.openxmlformats.org/wordprocessingml/2006/main" xmlns:w14="http://schemas.microsoft.com/office/word/2010/wordml" xmlns:w15="http://schemas.microsoft.com/office/word/2012/wordml" xmlns:w16cex="http://schemas.microsoft.com/office/word/2018/wordml/cex" xmlns:w16cid="http://schemas.microsoft.com/office/word/2016/wordml/cid" xmlns:w16="http://schemas.microsoft.com/office/word/2018/wordml" xmlns:w16se="http://schemas.microsoft.com/office/word/2015/wordml/symex" xmlns:wpg="http://schemas.microsoft.com/office/word/2010/wordprocessingGroup" xmlns:wpi="http://schemas.microsoft.com/office/word/2010/wordprocessingInk" xmlns:wne="http://schemas.microsoft.com/office/word/2006/wordml" xmlns:wps="http://schemas.microsoft.com/office/word/2010/wordprocessingShape" mc:Ignorable="w14 w15 w16se w16cid w16 w16cex wp14">
+<w:hdr xmlns:wpc="http://schemas.microsoft.com/office/word/2010/wordprocessingCanvas" xmlns:cx="http://schemas.microsoft.com/office/drawing/2014/chartex" xmlns:cx1="http://schemas.microsoft.com/office/drawing/2015/9/8/chartex" xmlns:cx2="http://schemas.microsoft.com/office/drawing/2015/10/21/chartex" xmlns:cx3="http://schemas.microsoft.com/office/drawing/2016/5/9/chartex" xmlns:cx4="http://schemas.microsoft.com/office/drawing/2016/5/10/chartex" xmlns:cx5="http://schemas.microsoft.com/office/drawing/2016/5/11/chartex" xmlns:cx6="http://schemas.microsoft.com/office/drawing/2016/5/12/chartex" xmlns:cx7="http://schemas.microsoft.com/office/drawing/2016/5/13/chartex" xmlns:cx8="http://schemas.microsoft.com/office/drawing/2016/5/14/chartex" xmlns:mc="http://schemas.openxmlformats.org/markup-compatibility/2006" xmlns:aink="http://schemas.microsoft.com/office/drawing/2016/ink" xmlns:am3d="http://schemas.microsoft.com/office/drawing/2017/model3d" xmlns:o="urn:schemas-microsoft-com:office:office" xmlns:r="http://schemas.openxmlformats.org/officeDocument/2006/relationships" xmlns:m="http://schemas.openxmlformats.org/officeDocument/2006/math" xmlns:v="urn:schemas-microsoft-com:vml" xmlns:wp14="http://schemas.microsoft.com/office/word/2010/wordprocessingDrawing" xmlns:wp="http://schemas.openxmlformats.org/drawingml/2006/wordprocessingDrawing" xmlns:w10="urn:schemas-microsoft-com:office:word" xmlns:w="http://schemas.openxmlformats.org/wordprocessingml/2006/main" xmlns:w14="http://schemas.microsoft.com/office/word/2010/wordml" xmlns:w15="http://schemas.microsoft.com/office/word/2012/wordml" xmlns:w16cid="http://schemas.microsoft.com/office/word/2016/wordml/cid" xmlns:w16se="http://schemas.microsoft.com/office/word/2015/wordml/symex" xmlns:wpg="http://schemas.microsoft.com/office/word/2010/wordprocessingGroup" xmlns:wpi="http://schemas.microsoft.com/office/word/2010/wordprocessingInk" xmlns:wne="http://schemas.microsoft.com/office/word/2006/wordml" xmlns:wps="http://schemas.microsoft.com/office/word/2010/wordprocessingShape" mc:Ignorable="w14 w15 w16se w16cid wp14">
   <w:p>
     <w:pPr>
       <w:pStyle w:val="afa"/>
@@ -12394,7 +12399,7 @@
 </file>
 
 <file path=word/header2.xml><?xml version="1.0" encoding="utf-8"?>
-<w:hdr xmlns:wpc="http://schemas.microsoft.com/office/word/2010/wordprocessingCanvas" xmlns:cx="http://schemas.microsoft.com/office/drawing/2014/chartex" xmlns:cx1="http://schemas.microsoft.com/office/drawing/2015/9/8/chartex" xmlns:cx2="http://schemas.microsoft.com/office/drawing/2015/10/21/chartex" xmlns:cx3="http://schemas.microsoft.com/office/drawing/2016/5/9/chartex" xmlns:cx4="http://schemas.microsoft.com/office/drawing/2016/5/10/chartex" xmlns:cx5="http://schemas.microsoft.com/office/drawing/2016/5/11/chartex" xmlns:cx6="http://schemas.microsoft.com/office/drawing/2016/5/12/chartex" xmlns:cx7="http://schemas.microsoft.com/office/drawing/2016/5/13/chartex" xmlns:cx8="http://schemas.microsoft.com/office/drawing/2016/5/14/chartex" xmlns:mc="http://schemas.openxmlformats.org/markup-compatibility/2006" xmlns:aink="http://schemas.microsoft.com/office/drawing/2016/ink" xmlns:am3d="http://schemas.microsoft.com/office/drawing/2017/model3d" xmlns:o="urn:schemas-microsoft-com:office:office" xmlns:r="http://schemas.openxmlformats.org/officeDocument/2006/relationships" xmlns:m="http://schemas.openxmlformats.org/officeDocument/2006/math" xmlns:v="urn:schemas-microsoft-com:vml" xmlns:wp14="http://schemas.microsoft.com/office/word/2010/wordprocessingDrawing" xmlns:wp="http://schemas.openxmlformats.org/drawingml/2006/wordprocessingDrawing" xmlns:w10="urn:schemas-microsoft-com:office:word" xmlns:w="http://schemas.openxmlformats.org/wordprocessingml/2006/main" xmlns:w14="http://schemas.microsoft.com/office/word/2010/wordml" xmlns:w15="http://schemas.microsoft.com/office/word/2012/wordml" xmlns:w16cex="http://schemas.microsoft.com/office/word/2018/wordml/cex" xmlns:w16cid="http://schemas.microsoft.com/office/word/2016/wordml/cid" xmlns:w16="http://schemas.microsoft.com/office/word/2018/wordml" xmlns:w16se="http://schemas.microsoft.com/office/word/2015/wordml/symex" xmlns:wpg="http://schemas.microsoft.com/office/word/2010/wordprocessingGroup" xmlns:wpi="http://schemas.microsoft.com/office/word/2010/wordprocessingInk" xmlns:wne="http://schemas.microsoft.com/office/word/2006/wordml" xmlns:wps="http://schemas.microsoft.com/office/word/2010/wordprocessingShape" mc:Ignorable="w14 w15 w16se w16cid w16 w16cex wp14">
+<w:hdr xmlns:wpc="http://schemas.microsoft.com/office/word/2010/wordprocessingCanvas" xmlns:cx="http://schemas.microsoft.com/office/drawing/2014/chartex" xmlns:cx1="http://schemas.microsoft.com/office/drawing/2015/9/8/chartex" xmlns:cx2="http://schemas.microsoft.com/office/drawing/2015/10/21/chartex" xmlns:cx3="http://schemas.microsoft.com/office/drawing/2016/5/9/chartex" xmlns:cx4="http://schemas.microsoft.com/office/drawing/2016/5/10/chartex" xmlns:cx5="http://schemas.microsoft.com/office/drawing/2016/5/11/chartex" xmlns:cx6="http://schemas.microsoft.com/office/drawing/2016/5/12/chartex" xmlns:cx7="http://schemas.microsoft.com/office/drawing/2016/5/13/chartex" xmlns:cx8="http://schemas.microsoft.com/office/drawing/2016/5/14/chartex" xmlns:mc="http://schemas.openxmlformats.org/markup-compatibility/2006" xmlns:aink="http://schemas.microsoft.com/office/drawing/2016/ink" xmlns:am3d="http://schemas.microsoft.com/office/drawing/2017/model3d" xmlns:o="urn:schemas-microsoft-com:office:office" xmlns:r="http://schemas.openxmlformats.org/officeDocument/2006/relationships" xmlns:m="http://schemas.openxmlformats.org/officeDocument/2006/math" xmlns:v="urn:schemas-microsoft-com:vml" xmlns:wp14="http://schemas.microsoft.com/office/word/2010/wordprocessingDrawing" xmlns:wp="http://schemas.openxmlformats.org/drawingml/2006/wordprocessingDrawing" xmlns:w10="urn:schemas-microsoft-com:office:word" xmlns:w="http://schemas.openxmlformats.org/wordprocessingml/2006/main" xmlns:w14="http://schemas.microsoft.com/office/word/2010/wordml" xmlns:w15="http://schemas.microsoft.com/office/word/2012/wordml" xmlns:w16cid="http://schemas.microsoft.com/office/word/2016/wordml/cid" xmlns:w16se="http://schemas.microsoft.com/office/word/2015/wordml/symex" xmlns:wpg="http://schemas.microsoft.com/office/word/2010/wordprocessingGroup" xmlns:wpi="http://schemas.microsoft.com/office/word/2010/wordprocessingInk" xmlns:wne="http://schemas.microsoft.com/office/word/2006/wordml" xmlns:wps="http://schemas.microsoft.com/office/word/2010/wordprocessingShape" mc:Ignorable="w14 w15 w16se w16cid wp14">
   <w:p>
     <w:pPr>
       <w:pBdr>
@@ -12486,7 +12491,7 @@
 </file>
 
 <file path=word/header3.xml><?xml version="1.0" encoding="utf-8"?>
-<w:hdr xmlns:wpc="http://schemas.microsoft.com/office/word/2010/wordprocessingCanvas" xmlns:cx="http://schemas.microsoft.com/office/drawing/2014/chartex" xmlns:cx1="http://schemas.microsoft.com/office/drawing/2015/9/8/chartex" xmlns:cx2="http://schemas.microsoft.com/office/drawing/2015/10/21/chartex" xmlns:cx3="http://schemas.microsoft.com/office/drawing/2016/5/9/chartex" xmlns:cx4="http://schemas.microsoft.com/office/drawing/2016/5/10/chartex" xmlns:cx5="http://schemas.microsoft.com/office/drawing/2016/5/11/chartex" xmlns:cx6="http://schemas.microsoft.com/office/drawing/2016/5/12/chartex" xmlns:cx7="http://schemas.microsoft.com/office/drawing/2016/5/13/chartex" xmlns:cx8="http://schemas.microsoft.com/office/drawing/2016/5/14/chartex" xmlns:mc="http://schemas.openxmlformats.org/markup-compatibility/2006" xmlns:aink="http://schemas.microsoft.com/office/drawing/2016/ink" xmlns:am3d="http://schemas.microsoft.com/office/drawing/2017/model3d" xmlns:o="urn:schemas-microsoft-com:office:office" xmlns:r="http://schemas.openxmlformats.org/officeDocument/2006/relationships" xmlns:m="http://schemas.openxmlformats.org/officeDocument/2006/math" xmlns:v="urn:schemas-microsoft-com:vml" xmlns:wp14="http://schemas.microsoft.com/office/word/2010/wordprocessingDrawing" xmlns:wp="http://schemas.openxmlformats.org/drawingml/2006/wordprocessingDrawing" xmlns:w10="urn:schemas-microsoft-com:office:word" xmlns:w="http://schemas.openxmlformats.org/wordprocessingml/2006/main" xmlns:w14="http://schemas.microsoft.com/office/word/2010/wordml" xmlns:w15="http://schemas.microsoft.com/office/word/2012/wordml" xmlns:w16cex="http://schemas.microsoft.com/office/word/2018/wordml/cex" xmlns:w16cid="http://schemas.microsoft.com/office/word/2016/wordml/cid" xmlns:w16="http://schemas.microsoft.com/office/word/2018/wordml" xmlns:w16se="http://schemas.microsoft.com/office/word/2015/wordml/symex" xmlns:wpg="http://schemas.microsoft.com/office/word/2010/wordprocessingGroup" xmlns:wpi="http://schemas.microsoft.com/office/word/2010/wordprocessingInk" xmlns:wne="http://schemas.microsoft.com/office/word/2006/wordml" xmlns:wps="http://schemas.microsoft.com/office/word/2010/wordprocessingShape" mc:Ignorable="w14 w15 w16se w16cid w16 w16cex wp14">
+<w:hdr xmlns:wpc="http://schemas.microsoft.com/office/word/2010/wordprocessingCanvas" xmlns:cx="http://schemas.microsoft.com/office/drawing/2014/chartex" xmlns:cx1="http://schemas.microsoft.com/office/drawing/2015/9/8/chartex" xmlns:cx2="http://schemas.microsoft.com/office/drawing/2015/10/21/chartex" xmlns:cx3="http://schemas.microsoft.com/office/drawing/2016/5/9/chartex" xmlns:cx4="http://schemas.microsoft.com/office/drawing/2016/5/10/chartex" xmlns:cx5="http://schemas.microsoft.com/office/drawing/2016/5/11/chartex" xmlns:cx6="http://schemas.microsoft.com/office/drawing/2016/5/12/chartex" xmlns:cx7="http://schemas.microsoft.com/office/drawing/2016/5/13/chartex" xmlns:cx8="http://schemas.microsoft.com/office/drawing/2016/5/14/chartex" xmlns:mc="http://schemas.openxmlformats.org/markup-compatibility/2006" xmlns:aink="http://schemas.microsoft.com/office/drawing/2016/ink" xmlns:am3d="http://schemas.microsoft.com/office/drawing/2017/model3d" xmlns:o="urn:schemas-microsoft-com:office:office" xmlns:r="http://schemas.openxmlformats.org/officeDocument/2006/relationships" xmlns:m="http://schemas.openxmlformats.org/officeDocument/2006/math" xmlns:v="urn:schemas-microsoft-com:vml" xmlns:wp14="http://schemas.microsoft.com/office/word/2010/wordprocessingDrawing" xmlns:wp="http://schemas.openxmlformats.org/drawingml/2006/wordprocessingDrawing" xmlns:w10="urn:schemas-microsoft-com:office:word" xmlns:w="http://schemas.openxmlformats.org/wordprocessingml/2006/main" xmlns:w14="http://schemas.microsoft.com/office/word/2010/wordml" xmlns:w15="http://schemas.microsoft.com/office/word/2012/wordml" xmlns:w16cid="http://schemas.microsoft.com/office/word/2016/wordml/cid" xmlns:w16se="http://schemas.microsoft.com/office/word/2015/wordml/symex" xmlns:wpg="http://schemas.microsoft.com/office/word/2010/wordprocessingGroup" xmlns:wpi="http://schemas.microsoft.com/office/word/2010/wordprocessingInk" xmlns:wne="http://schemas.microsoft.com/office/word/2006/wordml" xmlns:wps="http://schemas.microsoft.com/office/word/2010/wordprocessingShape" mc:Ignorable="w14 w15 w16se w16cid wp14">
   <w:p>
     <w:pPr>
       <w:pStyle w:val="afa"/>
@@ -12499,7 +12504,7 @@
 </file>
 
 <file path=word/numbering.xml><?xml version="1.0" encoding="utf-8"?>
-<w:numbering xmlns:wpc="http://schemas.microsoft.com/office/word/2010/wordprocessingCanvas" xmlns:cx="http://schemas.microsoft.com/office/drawing/2014/chartex" xmlns:cx1="http://schemas.microsoft.com/office/drawing/2015/9/8/chartex" xmlns:cx2="http://schemas.microsoft.com/office/drawing/2015/10/21/chartex" xmlns:cx3="http://schemas.microsoft.com/office/drawing/2016/5/9/chartex" xmlns:cx4="http://schemas.microsoft.com/office/drawing/2016/5/10/chartex" xmlns:cx5="http://schemas.microsoft.com/office/drawing/2016/5/11/chartex" xmlns:cx6="http://schemas.microsoft.com/office/drawing/2016/5/12/chartex" xmlns:cx7="http://schemas.microsoft.com/office/drawing/2016/5/13/chartex" xmlns:cx8="http://schemas.microsoft.com/office/drawing/2016/5/14/chartex" xmlns:mc="http://schemas.openxmlformats.org/markup-compatibility/2006" xmlns:aink="http://schemas.microsoft.com/office/drawing/2016/ink" xmlns:am3d="http://schemas.microsoft.com/office/drawing/2017/model3d" xmlns:o="urn:schemas-microsoft-com:office:office" xmlns:r="http://schemas.openxmlformats.org/officeDocument/2006/relationships" xmlns:m="http://schemas.openxmlformats.org/officeDocument/2006/math" xmlns:v="urn:schemas-microsoft-com:vml" xmlns:wp14="http://schemas.microsoft.com/office/word/2010/wordprocessingDrawing" xmlns:wp="http://schemas.openxmlformats.org/drawingml/2006/wordprocessingDrawing" xmlns:w10="urn:schemas-microsoft-com:office:word" xmlns:w="http://schemas.openxmlformats.org/wordprocessingml/2006/main" xmlns:w14="http://schemas.microsoft.com/office/word/2010/wordml" xmlns:w15="http://schemas.microsoft.com/office/word/2012/wordml" xmlns:w16cex="http://schemas.microsoft.com/office/word/2018/wordml/cex" xmlns:w16cid="http://schemas.microsoft.com/office/word/2016/wordml/cid" xmlns:w16="http://schemas.microsoft.com/office/word/2018/wordml" xmlns:w16se="http://schemas.microsoft.com/office/word/2015/wordml/symex" xmlns:wpg="http://schemas.microsoft.com/office/word/2010/wordprocessingGroup" xmlns:wpi="http://schemas.microsoft.com/office/word/2010/wordprocessingInk" xmlns:wne="http://schemas.microsoft.com/office/word/2006/wordml" xmlns:wps="http://schemas.microsoft.com/office/word/2010/wordprocessingShape" mc:Ignorable="w14 w15 w16se w16cid w16 w16cex wp14">
+<w:numbering xmlns:wpc="http://schemas.microsoft.com/office/word/2010/wordprocessingCanvas" xmlns:cx="http://schemas.microsoft.com/office/drawing/2014/chartex" xmlns:cx1="http://schemas.microsoft.com/office/drawing/2015/9/8/chartex" xmlns:cx2="http://schemas.microsoft.com/office/drawing/2015/10/21/chartex" xmlns:cx3="http://schemas.microsoft.com/office/drawing/2016/5/9/chartex" xmlns:cx4="http://schemas.microsoft.com/office/drawing/2016/5/10/chartex" xmlns:cx5="http://schemas.microsoft.com/office/drawing/2016/5/11/chartex" xmlns:cx6="http://schemas.microsoft.com/office/drawing/2016/5/12/chartex" xmlns:cx7="http://schemas.microsoft.com/office/drawing/2016/5/13/chartex" xmlns:cx8="http://schemas.microsoft.com/office/drawing/2016/5/14/chartex" xmlns:mc="http://schemas.openxmlformats.org/markup-compatibility/2006" xmlns:aink="http://schemas.microsoft.com/office/drawing/2016/ink" xmlns:am3d="http://schemas.microsoft.com/office/drawing/2017/model3d" xmlns:o="urn:schemas-microsoft-com:office:office" xmlns:r="http://schemas.openxmlformats.org/officeDocument/2006/relationships" xmlns:m="http://schemas.openxmlformats.org/officeDocument/2006/math" xmlns:v="urn:schemas-microsoft-com:vml" xmlns:wp14="http://schemas.microsoft.com/office/word/2010/wordprocessingDrawing" xmlns:wp="http://schemas.openxmlformats.org/drawingml/2006/wordprocessingDrawing" xmlns:w10="urn:schemas-microsoft-com:office:word" xmlns:w="http://schemas.openxmlformats.org/wordprocessingml/2006/main" xmlns:w14="http://schemas.microsoft.com/office/word/2010/wordml" xmlns:w15="http://schemas.microsoft.com/office/word/2012/wordml" xmlns:w16cid="http://schemas.microsoft.com/office/word/2016/wordml/cid" xmlns:w16se="http://schemas.microsoft.com/office/word/2015/wordml/symex" xmlns:wpg="http://schemas.microsoft.com/office/word/2010/wordprocessingGroup" xmlns:wpi="http://schemas.microsoft.com/office/word/2010/wordprocessingInk" xmlns:wne="http://schemas.microsoft.com/office/word/2006/wordml" xmlns:wps="http://schemas.microsoft.com/office/word/2010/wordprocessingShape" mc:Ignorable="w14 w15 w16se w16cid wp14">
   <w:numPicBullet w:numPicBulletId="0">
     <w:pict>
       <v:shapetype id="_x0000_t75" coordsize="21600,21600" o:spt="75" o:preferrelative="t" path="m@4@5l@4@11@9@11@9@5xe" filled="f" stroked="f">
@@ -12521,7 +12526,7 @@
         <v:path o:extrusionok="f" gradientshapeok="t" o:connecttype="rect"/>
         <o:lock v:ext="edit" aspectratio="t"/>
       </v:shapetype>
-      <v:shape id="_x0000_i1087" type="#_x0000_t75" style="width:6pt;height:6pt" o:bullet="t">
+      <v:shape id="_x0000_i1030" type="#_x0000_t75" style="width:6pt;height:6pt" o:bullet="t">
         <v:imagedata r:id="rId1" o:title="项目符号1"/>
       </v:shape>
     </w:pict>
@@ -18868,7 +18873,7 @@
 </file>
 
 <file path=word/styles.xml><?xml version="1.0" encoding="utf-8"?>
-<w:styles xmlns:mc="http://schemas.openxmlformats.org/markup-compatibility/2006" xmlns:r="http://schemas.openxmlformats.org/officeDocument/2006/relationships" xmlns:w="http://schemas.openxmlformats.org/wordprocessingml/2006/main" xmlns:w14="http://schemas.microsoft.com/office/word/2010/wordml" xmlns:w15="http://schemas.microsoft.com/office/word/2012/wordml" xmlns:w16cex="http://schemas.microsoft.com/office/word/2018/wordml/cex" xmlns:w16cid="http://schemas.microsoft.com/office/word/2016/wordml/cid" xmlns:w16="http://schemas.microsoft.com/office/word/2018/wordml" xmlns:w16se="http://schemas.microsoft.com/office/word/2015/wordml/symex" mc:Ignorable="w14 w15 w16se w16cid w16 w16cex">
+<w:styles xmlns:mc="http://schemas.openxmlformats.org/markup-compatibility/2006" xmlns:r="http://schemas.openxmlformats.org/officeDocument/2006/relationships" xmlns:w="http://schemas.openxmlformats.org/wordprocessingml/2006/main" xmlns:w14="http://schemas.microsoft.com/office/word/2010/wordml" xmlns:w15="http://schemas.microsoft.com/office/word/2012/wordml" xmlns:w16cid="http://schemas.microsoft.com/office/word/2016/wordml/cid" xmlns:w16se="http://schemas.microsoft.com/office/word/2015/wordml/symex" mc:Ignorable="w14 w15 w16se w16cid">
   <w:docDefaults>
     <w:rPrDefault>
       <w:rPr>

</xml_diff>